<commit_message>
update ATA ponto de situação
</commit_message>
<xml_diff>
--- a/04 - Docs/01 - Project Manager/02 - ATAs/02 - Ponto Situação.docx
+++ b/04 - Docs/01 - Project Manager/02 - ATAs/02 - Ponto Situação.docx
@@ -1,10 +1,10 @@
 
 <file path=word/document.xml><?xml version="1.0" encoding="utf-8"?>
-<w:document xmlns:wpc="http://schemas.microsoft.com/office/word/2010/wordprocessingCanvas" xmlns:cx="http://schemas.microsoft.com/office/drawing/2014/chartex" xmlns:cx1="http://schemas.microsoft.com/office/drawing/2015/9/8/chartex" xmlns:cx2="http://schemas.microsoft.com/office/drawing/2015/10/21/chartex" xmlns:cx3="http://schemas.microsoft.com/office/drawing/2016/5/9/chartex" xmlns:cx4="http://schemas.microsoft.com/office/drawing/2016/5/10/chartex" xmlns:cx5="http://schemas.microsoft.com/office/drawing/2016/5/11/chartex" xmlns:cx6="http://schemas.microsoft.com/office/drawing/2016/5/12/chartex" xmlns:cx7="http://schemas.microsoft.com/office/drawing/2016/5/13/chartex" xmlns:cx8="http://schemas.microsoft.com/office/drawing/2016/5/14/chartex" xmlns:mc="http://schemas.openxmlformats.org/markup-compatibility/2006" xmlns:aink="http://schemas.microsoft.com/office/drawing/2016/ink" xmlns:am3d="http://schemas.microsoft.com/office/drawing/2017/model3d" xmlns:o="urn:schemas-microsoft-com:office:office" xmlns:r="http://schemas.openxmlformats.org/officeDocument/2006/relationships" xmlns:m="http://schemas.openxmlformats.org/officeDocument/2006/math" xmlns:v="urn:schemas-microsoft-com:vml" xmlns:wp14="http://schemas.microsoft.com/office/word/2010/wordprocessingDrawing" xmlns:wp="http://schemas.openxmlformats.org/drawingml/2006/wordprocessingDrawing" xmlns:w10="urn:schemas-microsoft-com:office:word" xmlns:w="http://schemas.openxmlformats.org/wordprocessingml/2006/main" xmlns:w14="http://schemas.microsoft.com/office/word/2010/wordml" xmlns:w15="http://schemas.microsoft.com/office/word/2012/wordml" xmlns:w16cid="http://schemas.microsoft.com/office/word/2016/wordml/cid" xmlns:w16se="http://schemas.microsoft.com/office/word/2015/wordml/symex" xmlns:wpg="http://schemas.microsoft.com/office/word/2010/wordprocessingGroup" xmlns:wpi="http://schemas.microsoft.com/office/word/2010/wordprocessingInk" xmlns:wne="http://schemas.microsoft.com/office/word/2006/wordml" xmlns:wps="http://schemas.microsoft.com/office/word/2010/wordprocessingShape" mc:Ignorable="w14 w15 w16se w16cid wp14">
+<w:document xmlns:wpc="http://schemas.microsoft.com/office/word/2010/wordprocessingCanvas" xmlns:cx="http://schemas.microsoft.com/office/drawing/2014/chartex" xmlns:mc="http://schemas.openxmlformats.org/markup-compatibility/2006" xmlns:o="urn:schemas-microsoft-com:office:office" xmlns:r="http://schemas.openxmlformats.org/officeDocument/2006/relationships" xmlns:m="http://schemas.openxmlformats.org/officeDocument/2006/math" xmlns:v="urn:schemas-microsoft-com:vml" xmlns:wp14="http://schemas.microsoft.com/office/word/2010/wordprocessingDrawing" xmlns:wp="http://schemas.openxmlformats.org/drawingml/2006/wordprocessingDrawing" xmlns:w10="urn:schemas-microsoft-com:office:word" xmlns:w="http://schemas.openxmlformats.org/wordprocessingml/2006/main" xmlns:w14="http://schemas.microsoft.com/office/word/2010/wordml" xmlns:w15="http://schemas.microsoft.com/office/word/2012/wordml" xmlns:w16se="http://schemas.microsoft.com/office/word/2015/wordml/symex" xmlns:wpg="http://schemas.microsoft.com/office/word/2010/wordprocessingGroup" xmlns:wpi="http://schemas.microsoft.com/office/word/2010/wordprocessingInk" xmlns:wne="http://schemas.microsoft.com/office/word/2006/wordml" xmlns:wps="http://schemas.microsoft.com/office/word/2010/wordprocessingShape" mc:Ignorable="w14 w15 w16se wp14">
   <w:body>
     <w:p>
       <w:pPr>
-        <w:pStyle w:val="Cabealho"/>
+        <w:pStyle w:val="Header"/>
         <w:ind w:right="578"/>
         <w:rPr>
           <w:b/>
@@ -43,13 +43,13 @@
     </w:p>
     <w:p>
       <w:pPr>
-        <w:pStyle w:val="Cabealho"/>
+        <w:pStyle w:val="Header"/>
         <w:ind w:right="578"/>
       </w:pPr>
     </w:p>
     <w:p>
       <w:pPr>
-        <w:pStyle w:val="Cabealho"/>
+        <w:pStyle w:val="Header"/>
         <w:ind w:right="578"/>
       </w:pPr>
     </w:p>
@@ -213,14 +213,14 @@
     </w:tbl>
     <w:p>
       <w:pPr>
-        <w:pStyle w:val="Corpodetexto"/>
+        <w:pStyle w:val="BodyText"/>
         <w:spacing w:after="0" w:line="240" w:lineRule="auto"/>
         <w:ind w:right="578"/>
       </w:pPr>
     </w:p>
     <w:p>
       <w:pPr>
-        <w:pStyle w:val="Corpodetexto"/>
+        <w:pStyle w:val="BodyText"/>
         <w:spacing w:before="120"/>
         <w:ind w:right="578"/>
         <w:jc w:val="both"/>
@@ -228,10 +228,12 @@
           <w:b/>
         </w:rPr>
       </w:pPr>
-    </w:p>
-    <w:p>
-      <w:pPr>
-        <w:pStyle w:val="Corpodetexto"/>
+      <w:bookmarkStart w:id="0" w:name="_GoBack"/>
+    </w:p>
+    <w:bookmarkEnd w:id="0"/>
+    <w:p>
+      <w:pPr>
+        <w:pStyle w:val="BodyText"/>
         <w:spacing w:before="120"/>
         <w:ind w:right="578"/>
         <w:jc w:val="both"/>
@@ -257,7 +259,7 @@
     </w:p>
     <w:p>
       <w:pPr>
-        <w:pStyle w:val="Corpodetexto"/>
+        <w:pStyle w:val="BodyText"/>
         <w:spacing w:before="120"/>
         <w:ind w:right="578"/>
         <w:jc w:val="both"/>
@@ -274,7 +276,7 @@
     </w:p>
     <w:p>
       <w:pPr>
-        <w:pStyle w:val="Corpodetexto"/>
+        <w:pStyle w:val="BodyText"/>
         <w:spacing w:before="120"/>
         <w:ind w:right="578"/>
         <w:jc w:val="both"/>
@@ -291,7 +293,7 @@
     </w:p>
     <w:p>
       <w:pPr>
-        <w:pStyle w:val="Corpodetexto"/>
+        <w:pStyle w:val="BodyText"/>
         <w:spacing w:before="120"/>
         <w:ind w:right="578"/>
         <w:jc w:val="both"/>
@@ -314,7 +316,7 @@
     </w:p>
     <w:p>
       <w:pPr>
-        <w:pStyle w:val="Corpodetexto"/>
+        <w:pStyle w:val="BodyText"/>
         <w:spacing w:before="120"/>
         <w:ind w:right="578"/>
         <w:jc w:val="both"/>
@@ -325,7 +327,7 @@
     </w:p>
     <w:p>
       <w:pPr>
-        <w:pStyle w:val="Corpodetexto"/>
+        <w:pStyle w:val="BodyText"/>
         <w:spacing w:before="120"/>
         <w:ind w:right="578"/>
         <w:jc w:val="both"/>
@@ -337,7 +339,7 @@
     </w:p>
     <w:p>
       <w:pPr>
-        <w:pStyle w:val="Corpodetexto"/>
+        <w:pStyle w:val="BodyText"/>
         <w:spacing w:before="120"/>
         <w:ind w:right="578"/>
         <w:jc w:val="both"/>
@@ -356,30 +358,42 @@
     </w:p>
     <w:p>
       <w:pPr>
-        <w:pStyle w:val="Corpodetexto"/>
-        <w:spacing w:before="120"/>
-        <w:ind w:right="578"/>
-        <w:jc w:val="center"/>
-        <w:rPr>
-          <w:sz w:val="20"/>
-          <w:u w:val="single"/>
-        </w:rPr>
-      </w:pPr>
-      <w:r>
-        <w:rPr>
-          <w:sz w:val="20"/>
-          <w:u w:val="single"/>
-        </w:rPr>
-        <w:t>Ponto de situação do projeto</w:t>
-      </w:r>
-    </w:p>
-    <w:p>
-      <w:pPr>
-        <w:pStyle w:val="Corpodetexto"/>
+        <w:pStyle w:val="BodyText"/>
         <w:spacing w:before="120"/>
         <w:ind w:right="578"/>
         <w:jc w:val="both"/>
         <w:rPr>
+          <w:b/>
+          <w:sz w:val="20"/>
+        </w:rPr>
+      </w:pPr>
+    </w:p>
+    <w:p>
+      <w:pPr>
+        <w:pStyle w:val="BodyText"/>
+        <w:spacing w:before="120" w:line="480" w:lineRule="auto"/>
+        <w:ind w:right="578"/>
+        <w:jc w:val="center"/>
+        <w:rPr>
+          <w:sz w:val="20"/>
+          <w:u w:val="single"/>
+        </w:rPr>
+      </w:pPr>
+      <w:r>
+        <w:rPr>
+          <w:sz w:val="20"/>
+          <w:u w:val="single"/>
+        </w:rPr>
+        <w:t>Ponto de situação do projeto</w:t>
+      </w:r>
+    </w:p>
+    <w:p>
+      <w:pPr>
+        <w:pStyle w:val="BodyText"/>
+        <w:spacing w:before="120" w:line="480" w:lineRule="auto"/>
+        <w:ind w:right="578"/>
+        <w:jc w:val="both"/>
+        <w:rPr>
           <w:sz w:val="20"/>
         </w:rPr>
       </w:pPr>
@@ -410,7 +424,7 @@
     </w:p>
     <w:p>
       <w:pPr>
-        <w:pStyle w:val="Corpodetexto"/>
+        <w:pStyle w:val="BodyText"/>
         <w:spacing w:before="120"/>
         <w:ind w:right="578"/>
         <w:jc w:val="both"/>
@@ -427,7 +441,7 @@
     </w:p>
     <w:p>
       <w:pPr>
-        <w:pStyle w:val="Corpodetexto"/>
+        <w:pStyle w:val="BodyText"/>
         <w:spacing w:before="120"/>
         <w:ind w:right="578"/>
         <w:jc w:val="both"/>
@@ -444,7 +458,7 @@
     </w:p>
     <w:p>
       <w:pPr>
-        <w:pStyle w:val="Corpodetexto"/>
+        <w:pStyle w:val="BodyText"/>
         <w:spacing w:before="120"/>
         <w:ind w:right="578"/>
         <w:jc w:val="both"/>
@@ -461,7 +475,7 @@
     </w:p>
     <w:p>
       <w:pPr>
-        <w:pStyle w:val="Corpodetexto"/>
+        <w:pStyle w:val="BodyText"/>
         <w:spacing w:before="120"/>
         <w:ind w:right="578"/>
         <w:jc w:val="both"/>
@@ -478,7 +492,7 @@
     </w:p>
     <w:p>
       <w:pPr>
-        <w:pStyle w:val="Corpodetexto"/>
+        <w:pStyle w:val="BodyText"/>
         <w:spacing w:before="120"/>
         <w:ind w:right="578"/>
         <w:jc w:val="both"/>
@@ -495,7 +509,7 @@
     </w:p>
     <w:p>
       <w:pPr>
-        <w:pStyle w:val="Corpodetexto"/>
+        <w:pStyle w:val="BodyText"/>
         <w:spacing w:before="120"/>
         <w:ind w:right="578"/>
         <w:jc w:val="both"/>
@@ -512,7 +526,7 @@
     </w:p>
     <w:p>
       <w:pPr>
-        <w:pStyle w:val="Corpodetexto"/>
+        <w:pStyle w:val="BodyText"/>
         <w:spacing w:before="120"/>
         <w:ind w:right="578"/>
         <w:jc w:val="both"/>
@@ -523,7 +537,7 @@
     </w:p>
     <w:p>
       <w:pPr>
-        <w:pStyle w:val="Corpodetexto"/>
+        <w:pStyle w:val="BodyText"/>
         <w:spacing w:before="120"/>
         <w:ind w:right="578"/>
         <w:jc w:val="both"/>
@@ -534,7 +548,7 @@
     </w:p>
     <w:p>
       <w:pPr>
-        <w:pStyle w:val="Corpodetexto"/>
+        <w:pStyle w:val="BodyText"/>
         <w:spacing w:before="120"/>
         <w:ind w:right="578"/>
         <w:jc w:val="both"/>
@@ -545,7 +559,7 @@
     </w:p>
     <w:p>
       <w:pPr>
-        <w:pStyle w:val="Corpodetexto"/>
+        <w:pStyle w:val="BodyText"/>
         <w:spacing w:before="120"/>
         <w:ind w:right="578"/>
         <w:jc w:val="both"/>
@@ -556,7 +570,252 @@
     </w:p>
     <w:p>
       <w:pPr>
-        <w:pStyle w:val="Corpodetexto"/>
+        <w:pStyle w:val="BodyText"/>
+        <w:spacing w:before="120" w:line="480" w:lineRule="auto"/>
+        <w:ind w:left="720" w:right="578"/>
+        <w:jc w:val="center"/>
+        <w:rPr>
+          <w:sz w:val="20"/>
+          <w:u w:val="single"/>
+        </w:rPr>
+      </w:pPr>
+    </w:p>
+    <w:p>
+      <w:pPr>
+        <w:pStyle w:val="BodyText"/>
+        <w:spacing w:before="120" w:line="480" w:lineRule="auto"/>
+        <w:ind w:left="720" w:right="578"/>
+        <w:jc w:val="center"/>
+        <w:rPr>
+          <w:sz w:val="20"/>
+          <w:u w:val="single"/>
+        </w:rPr>
+      </w:pPr>
+    </w:p>
+    <w:p>
+      <w:pPr>
+        <w:pStyle w:val="BodyText"/>
+        <w:spacing w:before="120" w:line="480" w:lineRule="auto"/>
+        <w:ind w:left="720" w:right="578"/>
+        <w:jc w:val="center"/>
+        <w:rPr>
+          <w:sz w:val="20"/>
+        </w:rPr>
+      </w:pPr>
+      <w:r>
+        <w:rPr>
+          <w:sz w:val="20"/>
+          <w:u w:val="single"/>
+        </w:rPr>
+        <w:t>Definição de metas e objetivos</w:t>
+      </w:r>
+    </w:p>
+    <w:p>
+      <w:pPr>
+        <w:pStyle w:val="BodyText"/>
+        <w:spacing w:before="120" w:line="480" w:lineRule="auto"/>
+        <w:ind w:left="720" w:right="578"/>
+        <w:rPr>
+          <w:sz w:val="20"/>
+        </w:rPr>
+      </w:pPr>
+      <w:r>
+        <w:rPr>
+          <w:sz w:val="20"/>
+        </w:rPr>
+        <w:t>Junto segue em anexo, cronograma do projeto, com as metas e objetivos até ao final do mesmo.</w:t>
+      </w:r>
+    </w:p>
+    <w:p>
+      <w:pPr>
+        <w:pStyle w:val="BodyText"/>
+        <w:spacing w:before="120"/>
+        <w:ind w:left="720" w:right="578"/>
+        <w:jc w:val="both"/>
+        <w:rPr>
+          <w:sz w:val="20"/>
+        </w:rPr>
+      </w:pPr>
+    </w:p>
+    <w:p>
+      <w:pPr>
+        <w:pStyle w:val="BodyText"/>
+        <w:spacing w:before="120"/>
+        <w:ind w:left="720" w:right="578"/>
+        <w:jc w:val="both"/>
+        <w:rPr>
+          <w:sz w:val="20"/>
+        </w:rPr>
+      </w:pPr>
+    </w:p>
+    <w:p>
+      <w:pPr>
+        <w:pStyle w:val="BodyText"/>
+        <w:spacing w:before="120"/>
+        <w:ind w:left="720" w:right="578"/>
+        <w:jc w:val="both"/>
+        <w:rPr>
+          <w:sz w:val="20"/>
+        </w:rPr>
+      </w:pPr>
+    </w:p>
+    <w:p>
+      <w:pPr>
+        <w:pStyle w:val="BodyText"/>
+        <w:spacing w:before="120" w:line="480" w:lineRule="auto"/>
+        <w:ind w:left="720" w:right="578"/>
+        <w:jc w:val="center"/>
+        <w:rPr>
+          <w:sz w:val="20"/>
+          <w:u w:val="single"/>
+        </w:rPr>
+      </w:pPr>
+      <w:r>
+        <w:rPr>
+          <w:sz w:val="20"/>
+          <w:u w:val="single"/>
+        </w:rPr>
+        <w:t>Correção à ATA de 02/07/2018</w:t>
+      </w:r>
+    </w:p>
+    <w:p>
+      <w:pPr>
+        <w:pStyle w:val="BodyText"/>
+        <w:spacing w:before="120"/>
+        <w:ind w:left="709" w:right="578"/>
+        <w:jc w:val="both"/>
+        <w:rPr>
+          <w:sz w:val="20"/>
+        </w:rPr>
+      </w:pPr>
+      <w:r>
+        <w:rPr>
+          <w:sz w:val="20"/>
+        </w:rPr>
+        <w:tab/>
+      </w:r>
+      <w:r>
+        <w:rPr>
+          <w:sz w:val="20"/>
+        </w:rPr>
+        <w:t>Após conversa com o nosso cliente, Ricardo Baptista, p</w:t>
+      </w:r>
+      <w:r>
+        <w:rPr>
+          <w:sz w:val="20"/>
+        </w:rPr>
+        <w:t xml:space="preserve">or motivo de obter maior rendimento da equipa, e tendo em conta a natureza do projeto </w:t>
+      </w:r>
+      <w:r>
+        <w:rPr>
+          <w:sz w:val="20"/>
+        </w:rPr>
+        <w:t xml:space="preserve">SPAD, </w:t>
+      </w:r>
+      <w:r>
+        <w:rPr>
+          <w:sz w:val="20"/>
+        </w:rPr>
+        <w:t>concluímos que seria melhor recolocar o Luís Passeira com funções de Web Developer.</w:t>
+      </w:r>
+    </w:p>
+    <w:p>
+      <w:pPr>
+        <w:pStyle w:val="BodyText"/>
+        <w:spacing w:before="120"/>
+        <w:ind w:left="709" w:right="578"/>
+        <w:jc w:val="both"/>
+        <w:rPr>
+          <w:sz w:val="20"/>
+        </w:rPr>
+      </w:pPr>
+      <w:r>
+        <w:rPr>
+          <w:sz w:val="20"/>
+        </w:rPr>
+        <w:t>Assim, e uma vez que o projeto SPAD requer duas Web Apps (Front Office e Back Office), fica designado que:</w:t>
+      </w:r>
+    </w:p>
+    <w:p>
+      <w:pPr>
+        <w:pStyle w:val="BodyText"/>
+        <w:spacing w:before="120"/>
+        <w:ind w:left="709" w:right="578"/>
+        <w:jc w:val="both"/>
+        <w:rPr>
+          <w:sz w:val="20"/>
+        </w:rPr>
+      </w:pPr>
+      <w:r>
+        <w:rPr>
+          <w:sz w:val="20"/>
+        </w:rPr>
+        <w:tab/>
+      </w:r>
+      <w:r>
+        <w:rPr>
+          <w:sz w:val="20"/>
+        </w:rPr>
+        <w:tab/>
+        <w:t>- João Santos   - Responsável pelo desenvolvimento do Front Office.</w:t>
+      </w:r>
+    </w:p>
+    <w:p>
+      <w:pPr>
+        <w:pStyle w:val="BodyText"/>
+        <w:spacing w:before="120"/>
+        <w:ind w:left="709" w:right="578"/>
+        <w:jc w:val="both"/>
+        <w:rPr>
+          <w:sz w:val="20"/>
+        </w:rPr>
+      </w:pPr>
+      <w:r>
+        <w:rPr>
+          <w:sz w:val="20"/>
+        </w:rPr>
+        <w:tab/>
+      </w:r>
+      <w:r>
+        <w:rPr>
+          <w:sz w:val="20"/>
+        </w:rPr>
+        <w:tab/>
+        <w:t>- Luís Passeira</w:t>
+      </w:r>
+      <w:r>
+        <w:rPr>
+          <w:sz w:val="20"/>
+        </w:rPr>
+        <w:t xml:space="preserve"> -</w:t>
+      </w:r>
+      <w:r>
+        <w:rPr>
+          <w:sz w:val="20"/>
+        </w:rPr>
+        <w:t xml:space="preserve"> Responsável pelo desenvolvimento do Back Office. </w:t>
+      </w:r>
+    </w:p>
+    <w:p>
+      <w:pPr>
+        <w:pStyle w:val="BodyText"/>
+        <w:spacing w:before="120"/>
+        <w:ind w:left="709" w:right="578"/>
+        <w:jc w:val="both"/>
+        <w:rPr>
+          <w:sz w:val="20"/>
+        </w:rPr>
+      </w:pPr>
+      <w:r>
+        <w:rPr>
+          <w:sz w:val="20"/>
+        </w:rPr>
+        <w:t>Ficando a aplicação Mobile negligenciada.</w:t>
+      </w:r>
+    </w:p>
+    <w:p>
+      <w:pPr>
+        <w:pStyle w:val="BodyText"/>
         <w:spacing w:before="120"/>
         <w:ind w:right="578"/>
         <w:jc w:val="both"/>
@@ -567,7 +826,7 @@
     </w:p>
     <w:p>
       <w:pPr>
-        <w:pStyle w:val="Corpodetexto"/>
+        <w:pStyle w:val="BodyText"/>
         <w:spacing w:before="120"/>
         <w:ind w:right="578"/>
         <w:jc w:val="both"/>
@@ -578,7 +837,7 @@
     </w:p>
     <w:p>
       <w:pPr>
-        <w:pStyle w:val="Corpodetexto"/>
+        <w:pStyle w:val="BodyText"/>
         <w:spacing w:before="120"/>
         <w:ind w:right="578"/>
         <w:jc w:val="both"/>
@@ -589,148 +848,62 @@
     </w:p>
     <w:p>
       <w:pPr>
-        <w:pStyle w:val="Corpodetexto"/>
+        <w:pStyle w:val="BodyText"/>
         <w:spacing w:before="120"/>
-        <w:ind w:left="720" w:right="578"/>
-        <w:jc w:val="center"/>
-        <w:rPr>
-          <w:sz w:val="20"/>
-        </w:rPr>
-      </w:pPr>
-      <w:r>
-        <w:rPr>
-          <w:sz w:val="20"/>
-          <w:u w:val="single"/>
-        </w:rPr>
-        <w:lastRenderedPageBreak/>
-        <w:t>Definição de metas e objetivos</w:t>
-      </w:r>
-    </w:p>
-    <w:p>
-      <w:pPr>
-        <w:pStyle w:val="Corpodetexto"/>
-        <w:spacing w:before="120"/>
-        <w:ind w:left="720" w:right="578"/>
-        <w:rPr>
-          <w:sz w:val="20"/>
-        </w:rPr>
-      </w:pPr>
-      <w:bookmarkStart w:id="0" w:name="_GoBack"/>
-      <w:bookmarkEnd w:id="0"/>
-    </w:p>
-    <w:p>
-      <w:pPr>
-        <w:pStyle w:val="Corpodetexto"/>
+        <w:ind w:right="578"/>
+        <w:jc w:val="both"/>
+        <w:rPr>
+          <w:sz w:val="20"/>
+        </w:rPr>
+      </w:pPr>
+    </w:p>
+    <w:p>
+      <w:pPr>
+        <w:pStyle w:val="BodyText"/>
         <w:spacing w:before="120"/>
         <w:ind w:left="720" w:right="578"/>
         <w:jc w:val="both"/>
         <w:rPr>
-          <w:sz w:val="20"/>
-        </w:rPr>
-      </w:pPr>
-    </w:p>
-    <w:p>
-      <w:pPr>
-        <w:pStyle w:val="Corpodetexto"/>
+          <w:b/>
+        </w:rPr>
+      </w:pPr>
+      <w:r>
+        <w:rPr>
+          <w:b/>
+        </w:rPr>
+        <w:t>Conclusão</w:t>
+      </w:r>
+    </w:p>
+    <w:p>
+      <w:pPr>
+        <w:pStyle w:val="BodyText"/>
+        <w:spacing w:before="120"/>
+        <w:ind w:left="720" w:right="578"/>
+        <w:jc w:val="both"/>
+      </w:pPr>
+      <w:r>
+        <w:t>Descrição sumária do que ficou decidido e das tarefas seguintes.</w:t>
+      </w:r>
+    </w:p>
+    <w:p>
+      <w:pPr>
+        <w:pStyle w:val="BodyText"/>
         <w:spacing w:before="120"/>
         <w:ind w:right="578"/>
         <w:jc w:val="both"/>
-        <w:rPr>
-          <w:sz w:val="20"/>
-        </w:rPr>
-      </w:pPr>
-    </w:p>
-    <w:p>
-      <w:pPr>
-        <w:pStyle w:val="Corpodetexto"/>
+      </w:pPr>
+    </w:p>
+    <w:p>
+      <w:pPr>
+        <w:pStyle w:val="BodyText"/>
         <w:spacing w:before="120"/>
         <w:ind w:right="578"/>
         <w:jc w:val="both"/>
-        <w:rPr>
-          <w:sz w:val="20"/>
-        </w:rPr>
-      </w:pPr>
-    </w:p>
-    <w:p>
-      <w:pPr>
-        <w:pStyle w:val="Corpodetexto"/>
-        <w:spacing w:before="120"/>
-        <w:ind w:right="578"/>
-        <w:jc w:val="both"/>
-        <w:rPr>
-          <w:sz w:val="20"/>
-        </w:rPr>
-      </w:pPr>
-    </w:p>
-    <w:p>
-      <w:pPr>
-        <w:pStyle w:val="Corpodetexto"/>
-        <w:spacing w:before="120"/>
-        <w:ind w:right="578"/>
-        <w:jc w:val="both"/>
-        <w:rPr>
-          <w:sz w:val="20"/>
-        </w:rPr>
-      </w:pPr>
-    </w:p>
-    <w:p>
-      <w:pPr>
-        <w:pStyle w:val="Corpodetexto"/>
-        <w:spacing w:before="120"/>
-        <w:ind w:right="578"/>
-        <w:jc w:val="both"/>
-        <w:rPr>
-          <w:sz w:val="20"/>
-        </w:rPr>
-      </w:pPr>
-    </w:p>
-    <w:p>
-      <w:pPr>
-        <w:pStyle w:val="Corpodetexto"/>
-        <w:spacing w:before="120"/>
-        <w:ind w:left="720" w:right="578"/>
-        <w:jc w:val="both"/>
-        <w:rPr>
-          <w:b/>
-        </w:rPr>
-      </w:pPr>
-      <w:r>
-        <w:rPr>
-          <w:b/>
-        </w:rPr>
-        <w:t>Conclusão</w:t>
-      </w:r>
-    </w:p>
-    <w:p>
-      <w:pPr>
-        <w:pStyle w:val="Corpodetexto"/>
-        <w:spacing w:before="120"/>
-        <w:ind w:left="720" w:right="578"/>
-        <w:jc w:val="both"/>
-      </w:pPr>
-      <w:r>
-        <w:t>Descrição sumária do que ficou decidido e das tarefas seguintes.</w:t>
-      </w:r>
-    </w:p>
-    <w:p>
-      <w:pPr>
-        <w:pStyle w:val="Corpodetexto"/>
-        <w:spacing w:before="120"/>
-        <w:ind w:right="578"/>
-        <w:jc w:val="both"/>
-      </w:pPr>
-    </w:p>
-    <w:p>
-      <w:pPr>
-        <w:pStyle w:val="Corpodetexto"/>
-        <w:spacing w:before="120"/>
-        <w:ind w:right="578"/>
-        <w:jc w:val="both"/>
-      </w:pPr>
-    </w:p>
-    <w:p>
-      <w:pPr>
-        <w:pStyle w:val="Corpodetexto"/>
+      </w:pPr>
+    </w:p>
+    <w:p>
+      <w:pPr>
+        <w:pStyle w:val="BodyText"/>
         <w:spacing w:before="120"/>
         <w:ind w:right="578"/>
         <w:jc w:val="both"/>
@@ -955,6 +1128,7 @@
               <w:ind w:right="578"/>
             </w:pPr>
             <w:r>
+              <w:lastRenderedPageBreak/>
               <w:t>Outros</w:t>
             </w:r>
           </w:p>
@@ -1048,7 +1222,7 @@
 </file>
 
 <file path=word/endnotes.xml><?xml version="1.0" encoding="utf-8"?>
-<w:endnotes xmlns:wpc="http://schemas.microsoft.com/office/word/2010/wordprocessingCanvas" xmlns:cx="http://schemas.microsoft.com/office/drawing/2014/chartex" xmlns:cx1="http://schemas.microsoft.com/office/drawing/2015/9/8/chartex" xmlns:cx2="http://schemas.microsoft.com/office/drawing/2015/10/21/chartex" xmlns:cx3="http://schemas.microsoft.com/office/drawing/2016/5/9/chartex" xmlns:cx4="http://schemas.microsoft.com/office/drawing/2016/5/10/chartex" xmlns:cx5="http://schemas.microsoft.com/office/drawing/2016/5/11/chartex" xmlns:cx6="http://schemas.microsoft.com/office/drawing/2016/5/12/chartex" xmlns:cx7="http://schemas.microsoft.com/office/drawing/2016/5/13/chartex" xmlns:cx8="http://schemas.microsoft.com/office/drawing/2016/5/14/chartex" xmlns:mc="http://schemas.openxmlformats.org/markup-compatibility/2006" xmlns:aink="http://schemas.microsoft.com/office/drawing/2016/ink" xmlns:am3d="http://schemas.microsoft.com/office/drawing/2017/model3d" xmlns:o="urn:schemas-microsoft-com:office:office" xmlns:r="http://schemas.openxmlformats.org/officeDocument/2006/relationships" xmlns:m="http://schemas.openxmlformats.org/officeDocument/2006/math" xmlns:v="urn:schemas-microsoft-com:vml" xmlns:wp14="http://schemas.microsoft.com/office/word/2010/wordprocessingDrawing" xmlns:wp="http://schemas.openxmlformats.org/drawingml/2006/wordprocessingDrawing" xmlns:w10="urn:schemas-microsoft-com:office:word" xmlns:w="http://schemas.openxmlformats.org/wordprocessingml/2006/main" xmlns:w14="http://schemas.microsoft.com/office/word/2010/wordml" xmlns:w15="http://schemas.microsoft.com/office/word/2012/wordml" xmlns:w16cid="http://schemas.microsoft.com/office/word/2016/wordml/cid" xmlns:w16se="http://schemas.microsoft.com/office/word/2015/wordml/symex" xmlns:wpg="http://schemas.microsoft.com/office/word/2010/wordprocessingGroup" xmlns:wpi="http://schemas.microsoft.com/office/word/2010/wordprocessingInk" xmlns:wne="http://schemas.microsoft.com/office/word/2006/wordml" xmlns:wps="http://schemas.microsoft.com/office/word/2010/wordprocessingShape" mc:Ignorable="w14 w15 w16se w16cid wp14">
+<w:endnotes xmlns:wpc="http://schemas.microsoft.com/office/word/2010/wordprocessingCanvas" xmlns:cx="http://schemas.microsoft.com/office/drawing/2014/chartex" xmlns:mc="http://schemas.openxmlformats.org/markup-compatibility/2006" xmlns:o="urn:schemas-microsoft-com:office:office" xmlns:r="http://schemas.openxmlformats.org/officeDocument/2006/relationships" xmlns:m="http://schemas.openxmlformats.org/officeDocument/2006/math" xmlns:v="urn:schemas-microsoft-com:vml" xmlns:wp14="http://schemas.microsoft.com/office/word/2010/wordprocessingDrawing" xmlns:wp="http://schemas.openxmlformats.org/drawingml/2006/wordprocessingDrawing" xmlns:w10="urn:schemas-microsoft-com:office:word" xmlns:w="http://schemas.openxmlformats.org/wordprocessingml/2006/main" xmlns:w14="http://schemas.microsoft.com/office/word/2010/wordml" xmlns:w15="http://schemas.microsoft.com/office/word/2012/wordml" xmlns:w16se="http://schemas.microsoft.com/office/word/2015/wordml/symex" xmlns:wpg="http://schemas.microsoft.com/office/word/2010/wordprocessingGroup" xmlns:wpi="http://schemas.microsoft.com/office/word/2010/wordprocessingInk" xmlns:wne="http://schemas.microsoft.com/office/word/2006/wordml" xmlns:wps="http://schemas.microsoft.com/office/word/2010/wordprocessingShape" mc:Ignorable="w14 w15 w16se wp14">
   <w:endnote w:type="separator" w:id="-1">
     <w:p>
       <w:r>
@@ -1067,7 +1241,7 @@
 </file>
 
 <file path=word/footer1.xml><?xml version="1.0" encoding="utf-8"?>
-<w:ftr xmlns:wpc="http://schemas.microsoft.com/office/word/2010/wordprocessingCanvas" xmlns:cx="http://schemas.microsoft.com/office/drawing/2014/chartex" xmlns:cx1="http://schemas.microsoft.com/office/drawing/2015/9/8/chartex" xmlns:cx2="http://schemas.microsoft.com/office/drawing/2015/10/21/chartex" xmlns:cx3="http://schemas.microsoft.com/office/drawing/2016/5/9/chartex" xmlns:cx4="http://schemas.microsoft.com/office/drawing/2016/5/10/chartex" xmlns:cx5="http://schemas.microsoft.com/office/drawing/2016/5/11/chartex" xmlns:cx6="http://schemas.microsoft.com/office/drawing/2016/5/12/chartex" xmlns:cx7="http://schemas.microsoft.com/office/drawing/2016/5/13/chartex" xmlns:cx8="http://schemas.microsoft.com/office/drawing/2016/5/14/chartex" xmlns:mc="http://schemas.openxmlformats.org/markup-compatibility/2006" xmlns:aink="http://schemas.microsoft.com/office/drawing/2016/ink" xmlns:am3d="http://schemas.microsoft.com/office/drawing/2017/model3d" xmlns:o="urn:schemas-microsoft-com:office:office" xmlns:r="http://schemas.openxmlformats.org/officeDocument/2006/relationships" xmlns:m="http://schemas.openxmlformats.org/officeDocument/2006/math" xmlns:v="urn:schemas-microsoft-com:vml" xmlns:wp14="http://schemas.microsoft.com/office/word/2010/wordprocessingDrawing" xmlns:wp="http://schemas.openxmlformats.org/drawingml/2006/wordprocessingDrawing" xmlns:w10="urn:schemas-microsoft-com:office:word" xmlns:w="http://schemas.openxmlformats.org/wordprocessingml/2006/main" xmlns:w14="http://schemas.microsoft.com/office/word/2010/wordml" xmlns:w15="http://schemas.microsoft.com/office/word/2012/wordml" xmlns:w16cid="http://schemas.microsoft.com/office/word/2016/wordml/cid" xmlns:w16se="http://schemas.microsoft.com/office/word/2015/wordml/symex" xmlns:wpg="http://schemas.microsoft.com/office/word/2010/wordprocessingGroup" xmlns:wpi="http://schemas.microsoft.com/office/word/2010/wordprocessingInk" xmlns:wne="http://schemas.microsoft.com/office/word/2006/wordml" xmlns:wps="http://schemas.microsoft.com/office/word/2010/wordprocessingShape" mc:Ignorable="w14 w15 w16se w16cid wp14">
+<w:ftr xmlns:wpc="http://schemas.microsoft.com/office/word/2010/wordprocessingCanvas" xmlns:cx="http://schemas.microsoft.com/office/drawing/2014/chartex" xmlns:mc="http://schemas.openxmlformats.org/markup-compatibility/2006" xmlns:o="urn:schemas-microsoft-com:office:office" xmlns:r="http://schemas.openxmlformats.org/officeDocument/2006/relationships" xmlns:m="http://schemas.openxmlformats.org/officeDocument/2006/math" xmlns:v="urn:schemas-microsoft-com:vml" xmlns:wp14="http://schemas.microsoft.com/office/word/2010/wordprocessingDrawing" xmlns:wp="http://schemas.openxmlformats.org/drawingml/2006/wordprocessingDrawing" xmlns:w10="urn:schemas-microsoft-com:office:word" xmlns:w="http://schemas.openxmlformats.org/wordprocessingml/2006/main" xmlns:w14="http://schemas.microsoft.com/office/word/2010/wordml" xmlns:w15="http://schemas.microsoft.com/office/word/2012/wordml" xmlns:w16se="http://schemas.microsoft.com/office/word/2015/wordml/symex" xmlns:wpg="http://schemas.microsoft.com/office/word/2010/wordprocessingGroup" xmlns:wpi="http://schemas.microsoft.com/office/word/2010/wordprocessingInk" xmlns:wne="http://schemas.microsoft.com/office/word/2006/wordml" xmlns:wps="http://schemas.microsoft.com/office/word/2010/wordprocessingShape" mc:Ignorable="w14 w15 w16se wp14">
   <w:tbl>
     <w:tblPr>
       <w:tblW w:w="9386" w:type="dxa"/>
@@ -1093,7 +1267,7 @@
         </w:tcPr>
         <w:p>
           <w:pPr>
-            <w:pStyle w:val="Rodap"/>
+            <w:pStyle w:val="Footer"/>
             <w:rPr>
               <w:sz w:val="16"/>
             </w:rPr>
@@ -1106,7 +1280,7 @@
         </w:tcPr>
         <w:p>
           <w:pPr>
-            <w:pStyle w:val="Rodap"/>
+            <w:pStyle w:val="Footer"/>
             <w:jc w:val="right"/>
             <w:rPr>
               <w:b/>
@@ -1116,7 +1290,7 @@
           </w:pPr>
           <w:r>
             <w:rPr>
-              <w:rStyle w:val="Nmerodepgina"/>
+              <w:rStyle w:val="PageNumber"/>
               <w:b/>
               <w:sz w:val="16"/>
               <w:szCs w:val="16"/>
@@ -1125,7 +1299,7 @@
           </w:r>
           <w:r>
             <w:rPr>
-              <w:rStyle w:val="Nmerodepgina"/>
+              <w:rStyle w:val="PageNumber"/>
               <w:b/>
               <w:sz w:val="16"/>
               <w:szCs w:val="16"/>
@@ -1134,7 +1308,7 @@
           </w:r>
           <w:r>
             <w:rPr>
-              <w:rStyle w:val="Nmerodepgina"/>
+              <w:rStyle w:val="PageNumber"/>
               <w:b/>
               <w:sz w:val="16"/>
               <w:szCs w:val="16"/>
@@ -1143,17 +1317,17 @@
           </w:r>
           <w:r>
             <w:rPr>
-              <w:rStyle w:val="Nmerodepgina"/>
+              <w:rStyle w:val="PageNumber"/>
               <w:b/>
               <w:noProof/>
               <w:sz w:val="16"/>
               <w:szCs w:val="16"/>
             </w:rPr>
-            <w:t>1</w:t>
+            <w:t>2</w:t>
           </w:r>
           <w:r>
             <w:rPr>
-              <w:rStyle w:val="Nmerodepgina"/>
+              <w:rStyle w:val="PageNumber"/>
               <w:b/>
               <w:sz w:val="16"/>
               <w:szCs w:val="16"/>
@@ -1162,7 +1336,7 @@
           </w:r>
           <w:r>
             <w:rPr>
-              <w:rStyle w:val="Nmerodepgina"/>
+              <w:rStyle w:val="PageNumber"/>
               <w:b/>
               <w:sz w:val="16"/>
               <w:szCs w:val="16"/>
@@ -1171,7 +1345,7 @@
           </w:r>
           <w:r>
             <w:rPr>
-              <w:rStyle w:val="Nmerodepgina"/>
+              <w:rStyle w:val="PageNumber"/>
               <w:b/>
               <w:sz w:val="16"/>
               <w:szCs w:val="16"/>
@@ -1180,7 +1354,7 @@
           </w:r>
           <w:r>
             <w:rPr>
-              <w:rStyle w:val="Nmerodepgina"/>
+              <w:rStyle w:val="PageNumber"/>
               <w:b/>
               <w:sz w:val="16"/>
               <w:szCs w:val="16"/>
@@ -1189,7 +1363,7 @@
           </w:r>
           <w:r>
             <w:rPr>
-              <w:rStyle w:val="Nmerodepgina"/>
+              <w:rStyle w:val="PageNumber"/>
               <w:b/>
               <w:sz w:val="16"/>
               <w:szCs w:val="16"/>
@@ -1198,17 +1372,17 @@
           </w:r>
           <w:r>
             <w:rPr>
-              <w:rStyle w:val="Nmerodepgina"/>
+              <w:rStyle w:val="PageNumber"/>
               <w:b/>
               <w:noProof/>
               <w:sz w:val="16"/>
               <w:szCs w:val="16"/>
             </w:rPr>
-            <w:t>1</w:t>
+            <w:t>3</w:t>
           </w:r>
           <w:r>
             <w:rPr>
-              <w:rStyle w:val="Nmerodepgina"/>
+              <w:rStyle w:val="PageNumber"/>
               <w:b/>
               <w:sz w:val="16"/>
               <w:szCs w:val="16"/>
@@ -1221,7 +1395,7 @@
   </w:tbl>
   <w:p>
     <w:pPr>
-      <w:pStyle w:val="Rodap"/>
+      <w:pStyle w:val="Footer"/>
       <w:rPr>
         <w:sz w:val="4"/>
         <w:szCs w:val="4"/>
@@ -1368,7 +1542,7 @@
             </wp:anchor>
           </w:drawing>
         </mc:Choice>
-        <mc:Fallback xmlns:mv="urn:schemas-microsoft-com:mac:vml" xmlns:mo="http://schemas.microsoft.com/office/mac/office/2008/main">
+        <mc:Fallback xmlns:mo="http://schemas.microsoft.com/office/mac/office/2008/main" xmlns:mv="urn:schemas-microsoft-com:mac:vml" xmlns:w16cid="http://schemas.microsoft.com/office/word/2016/wordml/cid" xmlns:am3d="http://schemas.microsoft.com/office/drawing/2017/model3d" xmlns:aink="http://schemas.microsoft.com/office/drawing/2016/ink" xmlns:cx8="http://schemas.microsoft.com/office/drawing/2016/5/14/chartex" xmlns:cx7="http://schemas.microsoft.com/office/drawing/2016/5/13/chartex" xmlns:cx6="http://schemas.microsoft.com/office/drawing/2016/5/12/chartex" xmlns:cx5="http://schemas.microsoft.com/office/drawing/2016/5/11/chartex" xmlns:cx4="http://schemas.microsoft.com/office/drawing/2016/5/10/chartex" xmlns:cx3="http://schemas.microsoft.com/office/drawing/2016/5/9/chartex" xmlns:cx2="http://schemas.microsoft.com/office/drawing/2015/10/21/chartex" xmlns:cx1="http://schemas.microsoft.com/office/drawing/2015/9/8/chartex">
           <w:pict>
             <v:group w14:anchorId="361697FB" id="Group 9" o:spid="_x0000_s1026" style="position:absolute;margin-left:195.95pt;margin-top:2.5pt;width:79.25pt;height:23.25pt;z-index:251658240" coordsize="3704095,1087341" o:gfxdata="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">
               <v:shapetype id="_x0000_t75" coordsize="21600,21600" o:spt="75" o:preferrelative="t" path="m@4@5l@4@11@9@11@9@5xe" filled="f" stroked="f">
@@ -1407,7 +1581,7 @@
 </file>
 
 <file path=word/footnotes.xml><?xml version="1.0" encoding="utf-8"?>
-<w:footnotes xmlns:wpc="http://schemas.microsoft.com/office/word/2010/wordprocessingCanvas" xmlns:cx="http://schemas.microsoft.com/office/drawing/2014/chartex" xmlns:cx1="http://schemas.microsoft.com/office/drawing/2015/9/8/chartex" xmlns:cx2="http://schemas.microsoft.com/office/drawing/2015/10/21/chartex" xmlns:cx3="http://schemas.microsoft.com/office/drawing/2016/5/9/chartex" xmlns:cx4="http://schemas.microsoft.com/office/drawing/2016/5/10/chartex" xmlns:cx5="http://schemas.microsoft.com/office/drawing/2016/5/11/chartex" xmlns:cx6="http://schemas.microsoft.com/office/drawing/2016/5/12/chartex" xmlns:cx7="http://schemas.microsoft.com/office/drawing/2016/5/13/chartex" xmlns:cx8="http://schemas.microsoft.com/office/drawing/2016/5/14/chartex" xmlns:mc="http://schemas.openxmlformats.org/markup-compatibility/2006" xmlns:aink="http://schemas.microsoft.com/office/drawing/2016/ink" xmlns:am3d="http://schemas.microsoft.com/office/drawing/2017/model3d" xmlns:o="urn:schemas-microsoft-com:office:office" xmlns:r="http://schemas.openxmlformats.org/officeDocument/2006/relationships" xmlns:m="http://schemas.openxmlformats.org/officeDocument/2006/math" xmlns:v="urn:schemas-microsoft-com:vml" xmlns:wp14="http://schemas.microsoft.com/office/word/2010/wordprocessingDrawing" xmlns:wp="http://schemas.openxmlformats.org/drawingml/2006/wordprocessingDrawing" xmlns:w10="urn:schemas-microsoft-com:office:word" xmlns:w="http://schemas.openxmlformats.org/wordprocessingml/2006/main" xmlns:w14="http://schemas.microsoft.com/office/word/2010/wordml" xmlns:w15="http://schemas.microsoft.com/office/word/2012/wordml" xmlns:w16cid="http://schemas.microsoft.com/office/word/2016/wordml/cid" xmlns:w16se="http://schemas.microsoft.com/office/word/2015/wordml/symex" xmlns:wpg="http://schemas.microsoft.com/office/word/2010/wordprocessingGroup" xmlns:wpi="http://schemas.microsoft.com/office/word/2010/wordprocessingInk" xmlns:wne="http://schemas.microsoft.com/office/word/2006/wordml" xmlns:wps="http://schemas.microsoft.com/office/word/2010/wordprocessingShape" mc:Ignorable="w14 w15 w16se w16cid wp14">
+<w:footnotes xmlns:wpc="http://schemas.microsoft.com/office/word/2010/wordprocessingCanvas" xmlns:cx="http://schemas.microsoft.com/office/drawing/2014/chartex" xmlns:mc="http://schemas.openxmlformats.org/markup-compatibility/2006" xmlns:o="urn:schemas-microsoft-com:office:office" xmlns:r="http://schemas.openxmlformats.org/officeDocument/2006/relationships" xmlns:m="http://schemas.openxmlformats.org/officeDocument/2006/math" xmlns:v="urn:schemas-microsoft-com:vml" xmlns:wp14="http://schemas.microsoft.com/office/word/2010/wordprocessingDrawing" xmlns:wp="http://schemas.openxmlformats.org/drawingml/2006/wordprocessingDrawing" xmlns:w10="urn:schemas-microsoft-com:office:word" xmlns:w="http://schemas.openxmlformats.org/wordprocessingml/2006/main" xmlns:w14="http://schemas.microsoft.com/office/word/2010/wordml" xmlns:w15="http://schemas.microsoft.com/office/word/2012/wordml" xmlns:w16se="http://schemas.microsoft.com/office/word/2015/wordml/symex" xmlns:wpg="http://schemas.microsoft.com/office/word/2010/wordprocessingGroup" xmlns:wpi="http://schemas.microsoft.com/office/word/2010/wordprocessingInk" xmlns:wne="http://schemas.microsoft.com/office/word/2006/wordml" xmlns:wps="http://schemas.microsoft.com/office/word/2010/wordprocessingShape" mc:Ignorable="w14 w15 w16se wp14">
   <w:footnote w:type="separator" w:id="-1">
     <w:p>
       <w:r>
@@ -1426,10 +1600,10 @@
 </file>
 
 <file path=word/header1.xml><?xml version="1.0" encoding="utf-8"?>
-<w:hdr xmlns:wpc="http://schemas.microsoft.com/office/word/2010/wordprocessingCanvas" xmlns:cx="http://schemas.microsoft.com/office/drawing/2014/chartex" xmlns:cx1="http://schemas.microsoft.com/office/drawing/2015/9/8/chartex" xmlns:cx2="http://schemas.microsoft.com/office/drawing/2015/10/21/chartex" xmlns:cx3="http://schemas.microsoft.com/office/drawing/2016/5/9/chartex" xmlns:cx4="http://schemas.microsoft.com/office/drawing/2016/5/10/chartex" xmlns:cx5="http://schemas.microsoft.com/office/drawing/2016/5/11/chartex" xmlns:cx6="http://schemas.microsoft.com/office/drawing/2016/5/12/chartex" xmlns:cx7="http://schemas.microsoft.com/office/drawing/2016/5/13/chartex" xmlns:cx8="http://schemas.microsoft.com/office/drawing/2016/5/14/chartex" xmlns:mc="http://schemas.openxmlformats.org/markup-compatibility/2006" xmlns:aink="http://schemas.microsoft.com/office/drawing/2016/ink" xmlns:am3d="http://schemas.microsoft.com/office/drawing/2017/model3d" xmlns:o="urn:schemas-microsoft-com:office:office" xmlns:r="http://schemas.openxmlformats.org/officeDocument/2006/relationships" xmlns:m="http://schemas.openxmlformats.org/officeDocument/2006/math" xmlns:v="urn:schemas-microsoft-com:vml" xmlns:wp14="http://schemas.microsoft.com/office/word/2010/wordprocessingDrawing" xmlns:wp="http://schemas.openxmlformats.org/drawingml/2006/wordprocessingDrawing" xmlns:w10="urn:schemas-microsoft-com:office:word" xmlns:w="http://schemas.openxmlformats.org/wordprocessingml/2006/main" xmlns:w14="http://schemas.microsoft.com/office/word/2010/wordml" xmlns:w15="http://schemas.microsoft.com/office/word/2012/wordml" xmlns:w16cid="http://schemas.microsoft.com/office/word/2016/wordml/cid" xmlns:w16se="http://schemas.microsoft.com/office/word/2015/wordml/symex" xmlns:wpg="http://schemas.microsoft.com/office/word/2010/wordprocessingGroup" xmlns:wpi="http://schemas.microsoft.com/office/word/2010/wordprocessingInk" xmlns:wne="http://schemas.microsoft.com/office/word/2006/wordml" xmlns:wps="http://schemas.microsoft.com/office/word/2010/wordprocessingShape" mc:Ignorable="w14 w15 w16se w16cid wp14">
+<w:hdr xmlns:wpc="http://schemas.microsoft.com/office/word/2010/wordprocessingCanvas" xmlns:cx="http://schemas.microsoft.com/office/drawing/2014/chartex" xmlns:mc="http://schemas.openxmlformats.org/markup-compatibility/2006" xmlns:o="urn:schemas-microsoft-com:office:office" xmlns:r="http://schemas.openxmlformats.org/officeDocument/2006/relationships" xmlns:m="http://schemas.openxmlformats.org/officeDocument/2006/math" xmlns:v="urn:schemas-microsoft-com:vml" xmlns:wp14="http://schemas.microsoft.com/office/word/2010/wordprocessingDrawing" xmlns:wp="http://schemas.openxmlformats.org/drawingml/2006/wordprocessingDrawing" xmlns:w10="urn:schemas-microsoft-com:office:word" xmlns:w="http://schemas.openxmlformats.org/wordprocessingml/2006/main" xmlns:w14="http://schemas.microsoft.com/office/word/2010/wordml" xmlns:w15="http://schemas.microsoft.com/office/word/2012/wordml" xmlns:w16se="http://schemas.microsoft.com/office/word/2015/wordml/symex" xmlns:wpg="http://schemas.microsoft.com/office/word/2010/wordprocessingGroup" xmlns:wpi="http://schemas.microsoft.com/office/word/2010/wordprocessingInk" xmlns:wne="http://schemas.microsoft.com/office/word/2006/wordml" xmlns:wps="http://schemas.microsoft.com/office/word/2010/wordprocessingShape" mc:Ignorable="w14 w15 w16se wp14">
   <w:p>
     <w:pPr>
-      <w:pStyle w:val="Cabealho"/>
+      <w:pStyle w:val="Header"/>
       <w:tabs>
         <w:tab w:val="clear" w:pos="8364"/>
         <w:tab w:val="right" w:pos="9923"/>
@@ -1511,7 +1685,7 @@
   </w:p>
   <w:p>
     <w:pPr>
-      <w:pStyle w:val="Cabealho"/>
+      <w:pStyle w:val="Header"/>
       <w:tabs>
         <w:tab w:val="clear" w:pos="8364"/>
         <w:tab w:val="right" w:pos="9923"/>
@@ -1526,7 +1700,7 @@
   </w:p>
   <w:p>
     <w:pPr>
-      <w:pStyle w:val="Cabealho"/>
+      <w:pStyle w:val="Header"/>
       <w:tabs>
         <w:tab w:val="clear" w:pos="8364"/>
         <w:tab w:val="right" w:pos="9923"/>
@@ -1541,7 +1715,7 @@
   </w:p>
   <w:p>
     <w:pPr>
-      <w:pStyle w:val="Cabealho"/>
+      <w:pStyle w:val="Header"/>
       <w:tabs>
         <w:tab w:val="clear" w:pos="8364"/>
         <w:tab w:val="right" w:pos="9923"/>
@@ -1561,7 +1735,7 @@
 </file>
 
 <file path=word/numbering.xml><?xml version="1.0" encoding="utf-8"?>
-<w:numbering xmlns:wpc="http://schemas.microsoft.com/office/word/2010/wordprocessingCanvas" xmlns:cx="http://schemas.microsoft.com/office/drawing/2014/chartex" xmlns:cx1="http://schemas.microsoft.com/office/drawing/2015/9/8/chartex" xmlns:cx2="http://schemas.microsoft.com/office/drawing/2015/10/21/chartex" xmlns:cx3="http://schemas.microsoft.com/office/drawing/2016/5/9/chartex" xmlns:cx4="http://schemas.microsoft.com/office/drawing/2016/5/10/chartex" xmlns:cx5="http://schemas.microsoft.com/office/drawing/2016/5/11/chartex" xmlns:cx6="http://schemas.microsoft.com/office/drawing/2016/5/12/chartex" xmlns:cx7="http://schemas.microsoft.com/office/drawing/2016/5/13/chartex" xmlns:cx8="http://schemas.microsoft.com/office/drawing/2016/5/14/chartex" xmlns:mc="http://schemas.openxmlformats.org/markup-compatibility/2006" xmlns:aink="http://schemas.microsoft.com/office/drawing/2016/ink" xmlns:am3d="http://schemas.microsoft.com/office/drawing/2017/model3d" xmlns:o="urn:schemas-microsoft-com:office:office" xmlns:r="http://schemas.openxmlformats.org/officeDocument/2006/relationships" xmlns:m="http://schemas.openxmlformats.org/officeDocument/2006/math" xmlns:v="urn:schemas-microsoft-com:vml" xmlns:wp14="http://schemas.microsoft.com/office/word/2010/wordprocessingDrawing" xmlns:wp="http://schemas.openxmlformats.org/drawingml/2006/wordprocessingDrawing" xmlns:w10="urn:schemas-microsoft-com:office:word" xmlns:w="http://schemas.openxmlformats.org/wordprocessingml/2006/main" xmlns:w14="http://schemas.microsoft.com/office/word/2010/wordml" xmlns:w15="http://schemas.microsoft.com/office/word/2012/wordml" xmlns:w16cid="http://schemas.microsoft.com/office/word/2016/wordml/cid" xmlns:w16se="http://schemas.microsoft.com/office/word/2015/wordml/symex" xmlns:wpg="http://schemas.microsoft.com/office/word/2010/wordprocessingGroup" xmlns:wpi="http://schemas.microsoft.com/office/word/2010/wordprocessingInk" xmlns:wne="http://schemas.microsoft.com/office/word/2006/wordml" xmlns:wps="http://schemas.microsoft.com/office/word/2010/wordprocessingShape" mc:Ignorable="w14 w15 w16se w16cid wp14">
+<w:numbering xmlns:wpc="http://schemas.microsoft.com/office/word/2010/wordprocessingCanvas" xmlns:cx="http://schemas.microsoft.com/office/drawing/2014/chartex" xmlns:mc="http://schemas.openxmlformats.org/markup-compatibility/2006" xmlns:o="urn:schemas-microsoft-com:office:office" xmlns:r="http://schemas.openxmlformats.org/officeDocument/2006/relationships" xmlns:m="http://schemas.openxmlformats.org/officeDocument/2006/math" xmlns:v="urn:schemas-microsoft-com:vml" xmlns:wp14="http://schemas.microsoft.com/office/word/2010/wordprocessingDrawing" xmlns:wp="http://schemas.openxmlformats.org/drawingml/2006/wordprocessingDrawing" xmlns:w10="urn:schemas-microsoft-com:office:word" xmlns:w="http://schemas.openxmlformats.org/wordprocessingml/2006/main" xmlns:w14="http://schemas.microsoft.com/office/word/2010/wordml" xmlns:w15="http://schemas.microsoft.com/office/word/2012/wordml" xmlns:w16se="http://schemas.microsoft.com/office/word/2015/wordml/symex" xmlns:wpg="http://schemas.microsoft.com/office/word/2010/wordprocessingGroup" xmlns:wpi="http://schemas.microsoft.com/office/word/2010/wordprocessingInk" xmlns:wne="http://schemas.microsoft.com/office/word/2006/wordml" xmlns:wps="http://schemas.microsoft.com/office/word/2010/wordprocessingShape" mc:Ignorable="w14 w15 w16se wp14">
   <w:abstractNum w:abstractNumId="0" w15:restartNumberingAfterBreak="0">
     <w:nsid w:val="FFFFFF7C"/>
     <w:multiLevelType w:val="singleLevel"/>
@@ -3018,7 +3192,7 @@
 </file>
 
 <file path=word/styles.xml><?xml version="1.0" encoding="utf-8"?>
-<w:styles xmlns:mc="http://schemas.openxmlformats.org/markup-compatibility/2006" xmlns:r="http://schemas.openxmlformats.org/officeDocument/2006/relationships" xmlns:w="http://schemas.openxmlformats.org/wordprocessingml/2006/main" xmlns:w14="http://schemas.microsoft.com/office/word/2010/wordml" xmlns:w15="http://schemas.microsoft.com/office/word/2012/wordml" xmlns:w16cid="http://schemas.microsoft.com/office/word/2016/wordml/cid" xmlns:w16se="http://schemas.microsoft.com/office/word/2015/wordml/symex" mc:Ignorable="w14 w15 w16se w16cid">
+<w:styles xmlns:mc="http://schemas.openxmlformats.org/markup-compatibility/2006" xmlns:r="http://schemas.openxmlformats.org/officeDocument/2006/relationships" xmlns:w="http://schemas.openxmlformats.org/wordprocessingml/2006/main" xmlns:w14="http://schemas.microsoft.com/office/word/2010/wordml" xmlns:w15="http://schemas.microsoft.com/office/word/2012/wordml" xmlns:w16se="http://schemas.microsoft.com/office/word/2015/wordml/symex" mc:Ignorable="w14 w15 w16se">
   <w:docDefaults>
     <w:rPrDefault>
       <w:rPr>
@@ -3028,7 +3202,7 @@
     </w:rPrDefault>
     <w:pPrDefault/>
   </w:docDefaults>
-  <w:latentStyles w:defLockedState="0" w:defUIPriority="0" w:defSemiHidden="0" w:defUnhideWhenUsed="0" w:defQFormat="0" w:count="375">
+  <w:latentStyles w:defLockedState="0" w:defUIPriority="0" w:defSemiHidden="0" w:defUnhideWhenUsed="0" w:defQFormat="0" w:count="371">
     <w:lsdException w:name="Normal" w:qFormat="1"/>
     <w:lsdException w:name="heading 1" w:qFormat="1"/>
     <w:lsdException w:name="heading 2" w:qFormat="1"/>
@@ -3303,8 +3477,6 @@
     <w:lsdException w:name="List Table 5 Dark Accent 6" w:uiPriority="50"/>
     <w:lsdException w:name="List Table 6 Colorful Accent 6" w:uiPriority="51"/>
     <w:lsdException w:name="List Table 7 Colorful Accent 6" w:uiPriority="52"/>
-    <w:lsdException w:name="Mention" w:semiHidden="1" w:uiPriority="99" w:unhideWhenUsed="1"/>
-    <w:lsdException w:name="Smart Hyperlink" w:semiHidden="1" w:uiPriority="99" w:unhideWhenUsed="1"/>
   </w:latentStyles>
   <w:style w:type="paragraph" w:default="1" w:styleId="Normal">
     <w:name w:val="Normal"/>
@@ -3317,7 +3489,7 @@
       <w:sz w:val="22"/>
     </w:rPr>
   </w:style>
-  <w:style w:type="paragraph" w:styleId="Ttulo1">
+  <w:style w:type="paragraph" w:styleId="Heading1">
     <w:name w:val="heading 1"/>
     <w:basedOn w:val="Normal"/>
     <w:next w:val="Normal"/>
@@ -3341,7 +3513,7 @@
       </w14:shadow>
     </w:rPr>
   </w:style>
-  <w:style w:type="paragraph" w:styleId="Cabealho2">
+  <w:style w:type="paragraph" w:styleId="Heading2">
     <w:name w:val="heading 2"/>
     <w:basedOn w:val="Normal"/>
     <w:next w:val="Normal"/>
@@ -3359,7 +3531,7 @@
       <w:sz w:val="26"/>
     </w:rPr>
   </w:style>
-  <w:style w:type="paragraph" w:styleId="Cabealho3">
+  <w:style w:type="paragraph" w:styleId="Heading3">
     <w:name w:val="heading 3"/>
     <w:basedOn w:val="Normal"/>
     <w:next w:val="Normal"/>
@@ -3376,7 +3548,7 @@
       <w:sz w:val="26"/>
     </w:rPr>
   </w:style>
-  <w:style w:type="paragraph" w:styleId="Cabealho4">
+  <w:style w:type="paragraph" w:styleId="Heading4">
     <w:name w:val="heading 4"/>
     <w:basedOn w:val="Normal"/>
     <w:next w:val="Normal"/>
@@ -3393,7 +3565,7 @@
       <w:u w:val="words"/>
     </w:rPr>
   </w:style>
-  <w:style w:type="paragraph" w:styleId="Cabealho5">
+  <w:style w:type="paragraph" w:styleId="Heading5">
     <w:name w:val="heading 5"/>
     <w:basedOn w:val="Normal"/>
     <w:next w:val="Normal"/>
@@ -3409,7 +3581,7 @@
       <w:sz w:val="28"/>
     </w:rPr>
   </w:style>
-  <w:style w:type="paragraph" w:styleId="Cabealho7">
+  <w:style w:type="paragraph" w:styleId="Heading7">
     <w:name w:val="heading 7"/>
     <w:basedOn w:val="Normal"/>
     <w:next w:val="Normal"/>
@@ -3448,13 +3620,13 @@
       </w14:textFill>
     </w:rPr>
   </w:style>
-  <w:style w:type="character" w:default="1" w:styleId="Tipodeletrapredefinidodopargrafo">
+  <w:style w:type="character" w:default="1" w:styleId="DefaultParagraphFont">
     <w:name w:val="Default Paragraph Font"/>
     <w:uiPriority w:val="1"/>
     <w:semiHidden/>
     <w:unhideWhenUsed/>
   </w:style>
-  <w:style w:type="table" w:default="1" w:styleId="Tabelanormal">
+  <w:style w:type="table" w:default="1" w:styleId="TableNormal">
     <w:name w:val="Normal Table"/>
     <w:uiPriority w:val="99"/>
     <w:semiHidden/>
@@ -3469,17 +3641,17 @@
       </w:tblCellMar>
     </w:tblPr>
   </w:style>
-  <w:style w:type="numbering" w:default="1" w:styleId="Semlista">
+  <w:style w:type="numbering" w:default="1" w:styleId="NoList">
     <w:name w:val="No List"/>
     <w:uiPriority w:val="99"/>
     <w:semiHidden/>
     <w:unhideWhenUsed/>
   </w:style>
-  <w:style w:type="character" w:styleId="Nmerodepgina">
+  <w:style w:type="character" w:styleId="PageNumber">
     <w:name w:val="page number"/>
-    <w:basedOn w:val="Tipodeletrapredefinidodopargrafo"/>
+    <w:basedOn w:val="DefaultParagraphFont"/>
   </w:style>
-  <w:style w:type="paragraph" w:styleId="Cabealho">
+  <w:style w:type="paragraph" w:styleId="Header">
     <w:name w:val="header"/>
     <w:basedOn w:val="Normal"/>
     <w:pPr>
@@ -3493,7 +3665,7 @@
       <w:sz w:val="16"/>
     </w:rPr>
   </w:style>
-  <w:style w:type="paragraph" w:styleId="Rodap">
+  <w:style w:type="paragraph" w:styleId="Footer">
     <w:name w:val="footer"/>
     <w:basedOn w:val="Normal"/>
     <w:autoRedefine/>
@@ -3508,14 +3680,14 @@
       <w:sz w:val="20"/>
     </w:rPr>
   </w:style>
-  <w:style w:type="character" w:styleId="Hiperligao">
+  <w:style w:type="character" w:styleId="Hyperlink">
     <w:name w:val="Hyperlink"/>
     <w:rPr>
       <w:color w:val="0000FF"/>
       <w:u w:val="single"/>
     </w:rPr>
   </w:style>
-  <w:style w:type="paragraph" w:styleId="ndice1">
+  <w:style w:type="paragraph" w:styleId="TOC1">
     <w:name w:val="toc 1"/>
     <w:basedOn w:val="Normal"/>
     <w:next w:val="Normal"/>
@@ -3534,7 +3706,7 @@
       <w:u w:val="single"/>
     </w:rPr>
   </w:style>
-  <w:style w:type="paragraph" w:styleId="ndice2">
+  <w:style w:type="paragraph" w:styleId="TOC2">
     <w:name w:val="toc 2"/>
     <w:basedOn w:val="Normal"/>
     <w:next w:val="Normal"/>
@@ -3553,7 +3725,7 @@
       <w:noProof/>
     </w:rPr>
   </w:style>
-  <w:style w:type="paragraph" w:styleId="ndice3">
+  <w:style w:type="paragraph" w:styleId="TOC3">
     <w:name w:val="toc 3"/>
     <w:basedOn w:val="Normal"/>
     <w:next w:val="Normal"/>
@@ -3567,7 +3739,7 @@
       <w:smallCaps/>
     </w:rPr>
   </w:style>
-  <w:style w:type="paragraph" w:styleId="ndice4">
+  <w:style w:type="paragraph" w:styleId="TOC4">
     <w:name w:val="toc 4"/>
     <w:basedOn w:val="Normal"/>
     <w:next w:val="Normal"/>
@@ -3580,7 +3752,7 @@
       <w:rFonts w:ascii="Times New Roman" w:hAnsi="Times New Roman"/>
     </w:rPr>
   </w:style>
-  <w:style w:type="paragraph" w:styleId="ndice5">
+  <w:style w:type="paragraph" w:styleId="TOC5">
     <w:name w:val="toc 5"/>
     <w:basedOn w:val="Normal"/>
     <w:next w:val="Normal"/>
@@ -3593,7 +3765,7 @@
       <w:rFonts w:ascii="Times New Roman" w:hAnsi="Times New Roman"/>
     </w:rPr>
   </w:style>
-  <w:style w:type="paragraph" w:styleId="ndice6">
+  <w:style w:type="paragraph" w:styleId="TOC6">
     <w:name w:val="toc 6"/>
     <w:basedOn w:val="Normal"/>
     <w:next w:val="Normal"/>
@@ -3606,7 +3778,7 @@
       <w:rFonts w:ascii="Times New Roman" w:hAnsi="Times New Roman"/>
     </w:rPr>
   </w:style>
-  <w:style w:type="paragraph" w:styleId="ndice7">
+  <w:style w:type="paragraph" w:styleId="TOC7">
     <w:name w:val="toc 7"/>
     <w:basedOn w:val="Normal"/>
     <w:next w:val="Normal"/>
@@ -3619,7 +3791,7 @@
       <w:rFonts w:ascii="Times New Roman" w:hAnsi="Times New Roman"/>
     </w:rPr>
   </w:style>
-  <w:style w:type="paragraph" w:styleId="ndice8">
+  <w:style w:type="paragraph" w:styleId="TOC8">
     <w:name w:val="toc 8"/>
     <w:basedOn w:val="Normal"/>
     <w:next w:val="Normal"/>
@@ -3632,7 +3804,7 @@
       <w:rFonts w:ascii="Times New Roman" w:hAnsi="Times New Roman"/>
     </w:rPr>
   </w:style>
-  <w:style w:type="paragraph" w:styleId="ndice9">
+  <w:style w:type="paragraph" w:styleId="TOC9">
     <w:name w:val="toc 9"/>
     <w:basedOn w:val="Normal"/>
     <w:next w:val="Normal"/>
@@ -3645,26 +3817,26 @@
       <w:rFonts w:ascii="Times New Roman" w:hAnsi="Times New Roman"/>
     </w:rPr>
   </w:style>
-  <w:style w:type="paragraph" w:styleId="Corpodetexto">
+  <w:style w:type="paragraph" w:styleId="BodyText">
     <w:name w:val="Body Text"/>
     <w:basedOn w:val="Normal"/>
-    <w:link w:val="CorpodetextoCarter"/>
+    <w:link w:val="BodyTextChar"/>
   </w:style>
-  <w:style w:type="paragraph" w:styleId="Corpodetexto2">
+  <w:style w:type="paragraph" w:styleId="BodyText2">
     <w:name w:val="Body Text 2"/>
     <w:basedOn w:val="Normal"/>
     <w:rPr>
       <w:sz w:val="20"/>
     </w:rPr>
   </w:style>
-  <w:style w:type="paragraph" w:styleId="Corpodetexto3">
+  <w:style w:type="paragraph" w:styleId="BodyText3">
     <w:name w:val="Body Text 3"/>
     <w:basedOn w:val="Normal"/>
     <w:rPr>
       <w:color w:val="0000FF"/>
     </w:rPr>
   </w:style>
-  <w:style w:type="paragraph" w:styleId="Textodebalo">
+  <w:style w:type="paragraph" w:styleId="BalloonText">
     <w:name w:val="Balloon Text"/>
     <w:basedOn w:val="Normal"/>
     <w:semiHidden/>
@@ -3674,9 +3846,9 @@
       <w:szCs w:val="16"/>
     </w:rPr>
   </w:style>
-  <w:style w:type="table" w:styleId="TabelacomGrelha">
+  <w:style w:type="table" w:styleId="TableGrid">
     <w:name w:val="Table Grid"/>
-    <w:basedOn w:val="Tabelanormal"/>
+    <w:basedOn w:val="TableNormal"/>
     <w:rsid w:val="001278A9"/>
     <w:tblPr>
       <w:tblBorders>
@@ -3689,10 +3861,10 @@
       </w:tblBorders>
     </w:tblPr>
   </w:style>
-  <w:style w:type="character" w:customStyle="1" w:styleId="CorpodetextoCarter">
-    <w:name w:val="Corpo de texto Caráter"/>
-    <w:basedOn w:val="Tipodeletrapredefinidodopargrafo"/>
-    <w:link w:val="Corpodetexto"/>
+  <w:style w:type="character" w:customStyle="1" w:styleId="BodyTextChar">
+    <w:name w:val="Body Text Char"/>
+    <w:basedOn w:val="DefaultParagraphFont"/>
+    <w:link w:val="BodyText"/>
     <w:rsid w:val="009E2C4E"/>
     <w:rPr>
       <w:rFonts w:ascii="Arial" w:hAnsi="Arial"/>
@@ -3968,7 +4140,7 @@
 </file>
 
 <file path=customXml/itemProps1.xml><?xml version="1.0" encoding="utf-8"?>
-<ds:datastoreItem xmlns:ds="http://schemas.openxmlformats.org/officeDocument/2006/customXml" ds:itemID="{C40BFAEB-845D-4958-A0AA-B17FDE3AA089}">
+<ds:datastoreItem xmlns:ds="http://schemas.openxmlformats.org/officeDocument/2006/customXml" ds:itemID="{0A185480-DDF3-41FB-A838-F2C0FB46ED20}">
   <ds:schemaRefs>
     <ds:schemaRef ds:uri="http://schemas.openxmlformats.org/officeDocument/2006/bibliography"/>
   </ds:schemaRefs>

</xml_diff>

<commit_message>
Adicionados os métodos UserMailExists UsernameExists GetUserStates GetUsersByState; Adicionado aos WebConfig duas configurações(ApiToken e ConnectionString) desta forma deixam de estar hard coded na BLL; Criação do projecto WebServices e implementação do todos os métodos da BLL respeitantes aos Users e Admins.
</commit_message>
<xml_diff>
--- a/04 - Docs/01 - Project Manager/02 - ATAs/02 - Ponto Situação.docx
+++ b/04 - Docs/01 - Project Manager/02 - ATAs/02 - Ponto Situação.docx
@@ -1,10 +1,10 @@
 
 <file path=word/document.xml><?xml version="1.0" encoding="utf-8"?>
-<w:document xmlns:wpc="http://schemas.microsoft.com/office/word/2010/wordprocessingCanvas" xmlns:cx="http://schemas.microsoft.com/office/drawing/2014/chartex" xmlns:mc="http://schemas.openxmlformats.org/markup-compatibility/2006" xmlns:o="urn:schemas-microsoft-com:office:office" xmlns:r="http://schemas.openxmlformats.org/officeDocument/2006/relationships" xmlns:m="http://schemas.openxmlformats.org/officeDocument/2006/math" xmlns:v="urn:schemas-microsoft-com:vml" xmlns:wp14="http://schemas.microsoft.com/office/word/2010/wordprocessingDrawing" xmlns:wp="http://schemas.openxmlformats.org/drawingml/2006/wordprocessingDrawing" xmlns:w10="urn:schemas-microsoft-com:office:word" xmlns:w="http://schemas.openxmlformats.org/wordprocessingml/2006/main" xmlns:w14="http://schemas.microsoft.com/office/word/2010/wordml" xmlns:w15="http://schemas.microsoft.com/office/word/2012/wordml" xmlns:w16se="http://schemas.microsoft.com/office/word/2015/wordml/symex" xmlns:wpg="http://schemas.microsoft.com/office/word/2010/wordprocessingGroup" xmlns:wpi="http://schemas.microsoft.com/office/word/2010/wordprocessingInk" xmlns:wne="http://schemas.microsoft.com/office/word/2006/wordml" xmlns:wps="http://schemas.microsoft.com/office/word/2010/wordprocessingShape" mc:Ignorable="w14 w15 w16se wp14">
+<w:document xmlns:wpc="http://schemas.microsoft.com/office/word/2010/wordprocessingCanvas" xmlns:cx="http://schemas.microsoft.com/office/drawing/2014/chartex" xmlns:cx1="http://schemas.microsoft.com/office/drawing/2015/9/8/chartex" xmlns:cx2="http://schemas.microsoft.com/office/drawing/2015/10/21/chartex" xmlns:cx3="http://schemas.microsoft.com/office/drawing/2016/5/9/chartex" xmlns:cx4="http://schemas.microsoft.com/office/drawing/2016/5/10/chartex" xmlns:cx5="http://schemas.microsoft.com/office/drawing/2016/5/11/chartex" xmlns:cx6="http://schemas.microsoft.com/office/drawing/2016/5/12/chartex" xmlns:cx7="http://schemas.microsoft.com/office/drawing/2016/5/13/chartex" xmlns:cx8="http://schemas.microsoft.com/office/drawing/2016/5/14/chartex" xmlns:mc="http://schemas.openxmlformats.org/markup-compatibility/2006" xmlns:aink="http://schemas.microsoft.com/office/drawing/2016/ink" xmlns:am3d="http://schemas.microsoft.com/office/drawing/2017/model3d" xmlns:o="urn:schemas-microsoft-com:office:office" xmlns:r="http://schemas.openxmlformats.org/officeDocument/2006/relationships" xmlns:m="http://schemas.openxmlformats.org/officeDocument/2006/math" xmlns:v="urn:schemas-microsoft-com:vml" xmlns:wp14="http://schemas.microsoft.com/office/word/2010/wordprocessingDrawing" xmlns:wp="http://schemas.openxmlformats.org/drawingml/2006/wordprocessingDrawing" xmlns:w10="urn:schemas-microsoft-com:office:word" xmlns:w="http://schemas.openxmlformats.org/wordprocessingml/2006/main" xmlns:w14="http://schemas.microsoft.com/office/word/2010/wordml" xmlns:w15="http://schemas.microsoft.com/office/word/2012/wordml" xmlns:w16cid="http://schemas.microsoft.com/office/word/2016/wordml/cid" xmlns:w16se="http://schemas.microsoft.com/office/word/2015/wordml/symex" xmlns:wpg="http://schemas.microsoft.com/office/word/2010/wordprocessingGroup" xmlns:wpi="http://schemas.microsoft.com/office/word/2010/wordprocessingInk" xmlns:wne="http://schemas.microsoft.com/office/word/2006/wordml" xmlns:wps="http://schemas.microsoft.com/office/word/2010/wordprocessingShape" mc:Ignorable="w14 w15 w16se w16cid wp14">
   <w:body>
     <w:p>
       <w:pPr>
-        <w:pStyle w:val="Header"/>
+        <w:pStyle w:val="Cabealho"/>
         <w:ind w:right="578"/>
         <w:rPr>
           <w:b/>
@@ -43,13 +43,13 @@
     </w:p>
     <w:p>
       <w:pPr>
-        <w:pStyle w:val="Header"/>
+        <w:pStyle w:val="Cabealho"/>
         <w:ind w:right="578"/>
       </w:pPr>
     </w:p>
     <w:p>
       <w:pPr>
-        <w:pStyle w:val="Header"/>
+        <w:pStyle w:val="Cabealho"/>
         <w:ind w:right="578"/>
       </w:pPr>
     </w:p>
@@ -213,14 +213,14 @@
     </w:tbl>
     <w:p>
       <w:pPr>
-        <w:pStyle w:val="BodyText"/>
+        <w:pStyle w:val="Corpodetexto"/>
         <w:spacing w:after="0" w:line="240" w:lineRule="auto"/>
         <w:ind w:right="578"/>
       </w:pPr>
     </w:p>
     <w:p>
       <w:pPr>
-        <w:pStyle w:val="BodyText"/>
+        <w:pStyle w:val="Corpodetexto"/>
         <w:spacing w:before="120"/>
         <w:ind w:right="578"/>
         <w:jc w:val="both"/>
@@ -228,12 +228,10 @@
           <w:b/>
         </w:rPr>
       </w:pPr>
-      <w:bookmarkStart w:id="0" w:name="_GoBack"/>
-    </w:p>
-    <w:bookmarkEnd w:id="0"/>
-    <w:p>
-      <w:pPr>
-        <w:pStyle w:val="BodyText"/>
+    </w:p>
+    <w:p>
+      <w:pPr>
+        <w:pStyle w:val="Corpodetexto"/>
         <w:spacing w:before="120"/>
         <w:ind w:right="578"/>
         <w:jc w:val="both"/>
@@ -259,7 +257,7 @@
     </w:p>
     <w:p>
       <w:pPr>
-        <w:pStyle w:val="BodyText"/>
+        <w:pStyle w:val="Corpodetexto"/>
         <w:spacing w:before="120"/>
         <w:ind w:right="578"/>
         <w:jc w:val="both"/>
@@ -276,7 +274,7 @@
     </w:p>
     <w:p>
       <w:pPr>
-        <w:pStyle w:val="BodyText"/>
+        <w:pStyle w:val="Corpodetexto"/>
         <w:spacing w:before="120"/>
         <w:ind w:right="578"/>
         <w:jc w:val="both"/>
@@ -293,7 +291,7 @@
     </w:p>
     <w:p>
       <w:pPr>
-        <w:pStyle w:val="BodyText"/>
+        <w:pStyle w:val="Corpodetexto"/>
         <w:spacing w:before="120"/>
         <w:ind w:right="578"/>
         <w:jc w:val="both"/>
@@ -316,7 +314,7 @@
     </w:p>
     <w:p>
       <w:pPr>
-        <w:pStyle w:val="BodyText"/>
+        <w:pStyle w:val="Corpodetexto"/>
         <w:spacing w:before="120"/>
         <w:ind w:right="578"/>
         <w:jc w:val="both"/>
@@ -327,7 +325,7 @@
     </w:p>
     <w:p>
       <w:pPr>
-        <w:pStyle w:val="BodyText"/>
+        <w:pStyle w:val="Corpodetexto"/>
         <w:spacing w:before="120"/>
         <w:ind w:right="578"/>
         <w:jc w:val="both"/>
@@ -339,7 +337,7 @@
     </w:p>
     <w:p>
       <w:pPr>
-        <w:pStyle w:val="BodyText"/>
+        <w:pStyle w:val="Corpodetexto"/>
         <w:spacing w:before="120"/>
         <w:ind w:right="578"/>
         <w:jc w:val="both"/>
@@ -358,7 +356,7 @@
     </w:p>
     <w:p>
       <w:pPr>
-        <w:pStyle w:val="BodyText"/>
+        <w:pStyle w:val="Corpodetexto"/>
         <w:spacing w:before="120"/>
         <w:ind w:right="578"/>
         <w:jc w:val="both"/>
@@ -370,7 +368,7 @@
     </w:p>
     <w:p>
       <w:pPr>
-        <w:pStyle w:val="BodyText"/>
+        <w:pStyle w:val="Corpodetexto"/>
         <w:spacing w:before="120" w:line="480" w:lineRule="auto"/>
         <w:ind w:right="578"/>
         <w:jc w:val="center"/>
@@ -389,7 +387,7 @@
     </w:p>
     <w:p>
       <w:pPr>
-        <w:pStyle w:val="BodyText"/>
+        <w:pStyle w:val="Corpodetexto"/>
         <w:spacing w:before="120" w:line="480" w:lineRule="auto"/>
         <w:ind w:right="578"/>
         <w:jc w:val="both"/>
@@ -424,7 +422,7 @@
     </w:p>
     <w:p>
       <w:pPr>
-        <w:pStyle w:val="BodyText"/>
+        <w:pStyle w:val="Corpodetexto"/>
         <w:spacing w:before="120"/>
         <w:ind w:right="578"/>
         <w:jc w:val="both"/>
@@ -441,7 +439,7 @@
     </w:p>
     <w:p>
       <w:pPr>
-        <w:pStyle w:val="BodyText"/>
+        <w:pStyle w:val="Corpodetexto"/>
         <w:spacing w:before="120"/>
         <w:ind w:right="578"/>
         <w:jc w:val="both"/>
@@ -458,7 +456,7 @@
     </w:p>
     <w:p>
       <w:pPr>
-        <w:pStyle w:val="BodyText"/>
+        <w:pStyle w:val="Corpodetexto"/>
         <w:spacing w:before="120"/>
         <w:ind w:right="578"/>
         <w:jc w:val="both"/>
@@ -475,7 +473,7 @@
     </w:p>
     <w:p>
       <w:pPr>
-        <w:pStyle w:val="BodyText"/>
+        <w:pStyle w:val="Corpodetexto"/>
         <w:spacing w:before="120"/>
         <w:ind w:right="578"/>
         <w:jc w:val="both"/>
@@ -492,7 +490,7 @@
     </w:p>
     <w:p>
       <w:pPr>
-        <w:pStyle w:val="BodyText"/>
+        <w:pStyle w:val="Corpodetexto"/>
         <w:spacing w:before="120"/>
         <w:ind w:right="578"/>
         <w:jc w:val="both"/>
@@ -509,7 +507,7 @@
     </w:p>
     <w:p>
       <w:pPr>
-        <w:pStyle w:val="BodyText"/>
+        <w:pStyle w:val="Corpodetexto"/>
         <w:spacing w:before="120"/>
         <w:ind w:right="578"/>
         <w:jc w:val="both"/>
@@ -526,7 +524,7 @@
     </w:p>
     <w:p>
       <w:pPr>
-        <w:pStyle w:val="BodyText"/>
+        <w:pStyle w:val="Corpodetexto"/>
         <w:spacing w:before="120"/>
         <w:ind w:right="578"/>
         <w:jc w:val="both"/>
@@ -537,7 +535,7 @@
     </w:p>
     <w:p>
       <w:pPr>
-        <w:pStyle w:val="BodyText"/>
+        <w:pStyle w:val="Corpodetexto"/>
         <w:spacing w:before="120"/>
         <w:ind w:right="578"/>
         <w:jc w:val="both"/>
@@ -548,7 +546,7 @@
     </w:p>
     <w:p>
       <w:pPr>
-        <w:pStyle w:val="BodyText"/>
+        <w:pStyle w:val="Corpodetexto"/>
         <w:spacing w:before="120"/>
         <w:ind w:right="578"/>
         <w:jc w:val="both"/>
@@ -559,7 +557,7 @@
     </w:p>
     <w:p>
       <w:pPr>
-        <w:pStyle w:val="BodyText"/>
+        <w:pStyle w:val="Corpodetexto"/>
         <w:spacing w:before="120"/>
         <w:ind w:right="578"/>
         <w:jc w:val="both"/>
@@ -570,7 +568,7 @@
     </w:p>
     <w:p>
       <w:pPr>
-        <w:pStyle w:val="BodyText"/>
+        <w:pStyle w:val="Corpodetexto"/>
         <w:spacing w:before="120" w:line="480" w:lineRule="auto"/>
         <w:ind w:left="720" w:right="578"/>
         <w:jc w:val="center"/>
@@ -582,7 +580,7 @@
     </w:p>
     <w:p>
       <w:pPr>
-        <w:pStyle w:val="BodyText"/>
+        <w:pStyle w:val="Corpodetexto"/>
         <w:spacing w:before="120" w:line="480" w:lineRule="auto"/>
         <w:ind w:left="720" w:right="578"/>
         <w:jc w:val="center"/>
@@ -594,7 +592,7 @@
     </w:p>
     <w:p>
       <w:pPr>
-        <w:pStyle w:val="BodyText"/>
+        <w:pStyle w:val="Corpodetexto"/>
         <w:spacing w:before="120" w:line="480" w:lineRule="auto"/>
         <w:ind w:left="720" w:right="578"/>
         <w:jc w:val="center"/>
@@ -612,7 +610,7 @@
     </w:p>
     <w:p>
       <w:pPr>
-        <w:pStyle w:val="BodyText"/>
+        <w:pStyle w:val="Corpodetexto"/>
         <w:spacing w:before="120" w:line="480" w:lineRule="auto"/>
         <w:ind w:left="720" w:right="578"/>
         <w:rPr>
@@ -628,7 +626,7 @@
     </w:p>
     <w:p>
       <w:pPr>
-        <w:pStyle w:val="BodyText"/>
+        <w:pStyle w:val="Corpodetexto"/>
         <w:spacing w:before="120"/>
         <w:ind w:left="720" w:right="578"/>
         <w:jc w:val="both"/>
@@ -639,7 +637,7 @@
     </w:p>
     <w:p>
       <w:pPr>
-        <w:pStyle w:val="BodyText"/>
+        <w:pStyle w:val="Corpodetexto"/>
         <w:spacing w:before="120"/>
         <w:ind w:left="720" w:right="578"/>
         <w:jc w:val="both"/>
@@ -650,7 +648,7 @@
     </w:p>
     <w:p>
       <w:pPr>
-        <w:pStyle w:val="BodyText"/>
+        <w:pStyle w:val="Corpodetexto"/>
         <w:spacing w:before="120"/>
         <w:ind w:left="720" w:right="578"/>
         <w:jc w:val="both"/>
@@ -661,7 +659,7 @@
     </w:p>
     <w:p>
       <w:pPr>
-        <w:pStyle w:val="BodyText"/>
+        <w:pStyle w:val="Corpodetexto"/>
         <w:spacing w:before="120" w:line="480" w:lineRule="auto"/>
         <w:ind w:left="720" w:right="578"/>
         <w:jc w:val="center"/>
@@ -680,7 +678,7 @@
     </w:p>
     <w:p>
       <w:pPr>
-        <w:pStyle w:val="BodyText"/>
+        <w:pStyle w:val="Corpodetexto"/>
         <w:spacing w:before="120"/>
         <w:ind w:left="709" w:right="578"/>
         <w:jc w:val="both"/>
@@ -716,12 +714,26 @@
         <w:rPr>
           <w:sz w:val="20"/>
         </w:rPr>
-        <w:t>concluímos que seria melhor recolocar o Luís Passeira com funções de Web Developer.</w:t>
-      </w:r>
-    </w:p>
-    <w:p>
-      <w:pPr>
-        <w:pStyle w:val="BodyText"/>
+        <w:t xml:space="preserve">concluímos que seria </w:t>
+      </w:r>
+      <w:r>
+        <w:rPr>
+          <w:sz w:val="20"/>
+        </w:rPr>
+        <w:t>mais produtivo,</w:t>
+      </w:r>
+      <w:bookmarkStart w:id="0" w:name="_GoBack"/>
+      <w:bookmarkEnd w:id="0"/>
+      <w:r>
+        <w:rPr>
+          <w:sz w:val="20"/>
+        </w:rPr>
+        <w:t xml:space="preserve"> recolocar o Luís Passeira com funções de Web Developer.</w:t>
+      </w:r>
+    </w:p>
+    <w:p>
+      <w:pPr>
+        <w:pStyle w:val="Corpodetexto"/>
         <w:spacing w:before="120"/>
         <w:ind w:left="709" w:right="578"/>
         <w:jc w:val="both"/>
@@ -738,7 +750,7 @@
     </w:p>
     <w:p>
       <w:pPr>
-        <w:pStyle w:val="BodyText"/>
+        <w:pStyle w:val="Corpodetexto"/>
         <w:spacing w:before="120"/>
         <w:ind w:left="709" w:right="578"/>
         <w:jc w:val="both"/>
@@ -762,7 +774,7 @@
     </w:p>
     <w:p>
       <w:pPr>
-        <w:pStyle w:val="BodyText"/>
+        <w:pStyle w:val="Corpodetexto"/>
         <w:spacing w:before="120"/>
         <w:ind w:left="709" w:right="578"/>
         <w:jc w:val="both"/>
@@ -798,7 +810,7 @@
     </w:p>
     <w:p>
       <w:pPr>
-        <w:pStyle w:val="BodyText"/>
+        <w:pStyle w:val="Corpodetexto"/>
         <w:spacing w:before="120"/>
         <w:ind w:left="709" w:right="578"/>
         <w:jc w:val="both"/>
@@ -815,7 +827,7 @@
     </w:p>
     <w:p>
       <w:pPr>
-        <w:pStyle w:val="BodyText"/>
+        <w:pStyle w:val="Corpodetexto"/>
         <w:spacing w:before="120"/>
         <w:ind w:right="578"/>
         <w:jc w:val="both"/>
@@ -826,7 +838,7 @@
     </w:p>
     <w:p>
       <w:pPr>
-        <w:pStyle w:val="BodyText"/>
+        <w:pStyle w:val="Corpodetexto"/>
         <w:spacing w:before="120"/>
         <w:ind w:right="578"/>
         <w:jc w:val="both"/>
@@ -837,7 +849,7 @@
     </w:p>
     <w:p>
       <w:pPr>
-        <w:pStyle w:val="BodyText"/>
+        <w:pStyle w:val="Corpodetexto"/>
         <w:spacing w:before="120"/>
         <w:ind w:right="578"/>
         <w:jc w:val="both"/>
@@ -848,7 +860,7 @@
     </w:p>
     <w:p>
       <w:pPr>
-        <w:pStyle w:val="BodyText"/>
+        <w:pStyle w:val="Corpodetexto"/>
         <w:spacing w:before="120"/>
         <w:ind w:right="578"/>
         <w:jc w:val="both"/>
@@ -859,7 +871,7 @@
     </w:p>
     <w:p>
       <w:pPr>
-        <w:pStyle w:val="BodyText"/>
+        <w:pStyle w:val="Corpodetexto"/>
         <w:spacing w:before="120"/>
         <w:ind w:left="720" w:right="578"/>
         <w:jc w:val="both"/>
@@ -876,7 +888,7 @@
     </w:p>
     <w:p>
       <w:pPr>
-        <w:pStyle w:val="BodyText"/>
+        <w:pStyle w:val="Corpodetexto"/>
         <w:spacing w:before="120"/>
         <w:ind w:left="720" w:right="578"/>
         <w:jc w:val="both"/>
@@ -887,7 +899,7 @@
     </w:p>
     <w:p>
       <w:pPr>
-        <w:pStyle w:val="BodyText"/>
+        <w:pStyle w:val="Corpodetexto"/>
         <w:spacing w:before="120"/>
         <w:ind w:right="578"/>
         <w:jc w:val="both"/>
@@ -895,7 +907,7 @@
     </w:p>
     <w:p>
       <w:pPr>
-        <w:pStyle w:val="BodyText"/>
+        <w:pStyle w:val="Corpodetexto"/>
         <w:spacing w:before="120"/>
         <w:ind w:right="578"/>
         <w:jc w:val="both"/>
@@ -903,7 +915,7 @@
     </w:p>
     <w:p>
       <w:pPr>
-        <w:pStyle w:val="BodyText"/>
+        <w:pStyle w:val="Corpodetexto"/>
         <w:spacing w:before="120"/>
         <w:ind w:right="578"/>
         <w:jc w:val="both"/>
@@ -1222,7 +1234,7 @@
 </file>
 
 <file path=word/endnotes.xml><?xml version="1.0" encoding="utf-8"?>
-<w:endnotes xmlns:wpc="http://schemas.microsoft.com/office/word/2010/wordprocessingCanvas" xmlns:cx="http://schemas.microsoft.com/office/drawing/2014/chartex" xmlns:mc="http://schemas.openxmlformats.org/markup-compatibility/2006" xmlns:o="urn:schemas-microsoft-com:office:office" xmlns:r="http://schemas.openxmlformats.org/officeDocument/2006/relationships" xmlns:m="http://schemas.openxmlformats.org/officeDocument/2006/math" xmlns:v="urn:schemas-microsoft-com:vml" xmlns:wp14="http://schemas.microsoft.com/office/word/2010/wordprocessingDrawing" xmlns:wp="http://schemas.openxmlformats.org/drawingml/2006/wordprocessingDrawing" xmlns:w10="urn:schemas-microsoft-com:office:word" xmlns:w="http://schemas.openxmlformats.org/wordprocessingml/2006/main" xmlns:w14="http://schemas.microsoft.com/office/word/2010/wordml" xmlns:w15="http://schemas.microsoft.com/office/word/2012/wordml" xmlns:w16se="http://schemas.microsoft.com/office/word/2015/wordml/symex" xmlns:wpg="http://schemas.microsoft.com/office/word/2010/wordprocessingGroup" xmlns:wpi="http://schemas.microsoft.com/office/word/2010/wordprocessingInk" xmlns:wne="http://schemas.microsoft.com/office/word/2006/wordml" xmlns:wps="http://schemas.microsoft.com/office/word/2010/wordprocessingShape" mc:Ignorable="w14 w15 w16se wp14">
+<w:endnotes xmlns:wpc="http://schemas.microsoft.com/office/word/2010/wordprocessingCanvas" xmlns:cx="http://schemas.microsoft.com/office/drawing/2014/chartex" xmlns:cx1="http://schemas.microsoft.com/office/drawing/2015/9/8/chartex" xmlns:cx2="http://schemas.microsoft.com/office/drawing/2015/10/21/chartex" xmlns:cx3="http://schemas.microsoft.com/office/drawing/2016/5/9/chartex" xmlns:cx4="http://schemas.microsoft.com/office/drawing/2016/5/10/chartex" xmlns:cx5="http://schemas.microsoft.com/office/drawing/2016/5/11/chartex" xmlns:cx6="http://schemas.microsoft.com/office/drawing/2016/5/12/chartex" xmlns:cx7="http://schemas.microsoft.com/office/drawing/2016/5/13/chartex" xmlns:cx8="http://schemas.microsoft.com/office/drawing/2016/5/14/chartex" xmlns:mc="http://schemas.openxmlformats.org/markup-compatibility/2006" xmlns:aink="http://schemas.microsoft.com/office/drawing/2016/ink" xmlns:am3d="http://schemas.microsoft.com/office/drawing/2017/model3d" xmlns:o="urn:schemas-microsoft-com:office:office" xmlns:r="http://schemas.openxmlformats.org/officeDocument/2006/relationships" xmlns:m="http://schemas.openxmlformats.org/officeDocument/2006/math" xmlns:v="urn:schemas-microsoft-com:vml" xmlns:wp14="http://schemas.microsoft.com/office/word/2010/wordprocessingDrawing" xmlns:wp="http://schemas.openxmlformats.org/drawingml/2006/wordprocessingDrawing" xmlns:w10="urn:schemas-microsoft-com:office:word" xmlns:w="http://schemas.openxmlformats.org/wordprocessingml/2006/main" xmlns:w14="http://schemas.microsoft.com/office/word/2010/wordml" xmlns:w15="http://schemas.microsoft.com/office/word/2012/wordml" xmlns:w16cid="http://schemas.microsoft.com/office/word/2016/wordml/cid" xmlns:w16se="http://schemas.microsoft.com/office/word/2015/wordml/symex" xmlns:wpg="http://schemas.microsoft.com/office/word/2010/wordprocessingGroup" xmlns:wpi="http://schemas.microsoft.com/office/word/2010/wordprocessingInk" xmlns:wne="http://schemas.microsoft.com/office/word/2006/wordml" xmlns:wps="http://schemas.microsoft.com/office/word/2010/wordprocessingShape" mc:Ignorable="w14 w15 w16se w16cid wp14">
   <w:endnote w:type="separator" w:id="-1">
     <w:p>
       <w:r>
@@ -1241,7 +1253,7 @@
 </file>
 
 <file path=word/footer1.xml><?xml version="1.0" encoding="utf-8"?>
-<w:ftr xmlns:wpc="http://schemas.microsoft.com/office/word/2010/wordprocessingCanvas" xmlns:cx="http://schemas.microsoft.com/office/drawing/2014/chartex" xmlns:mc="http://schemas.openxmlformats.org/markup-compatibility/2006" xmlns:o="urn:schemas-microsoft-com:office:office" xmlns:r="http://schemas.openxmlformats.org/officeDocument/2006/relationships" xmlns:m="http://schemas.openxmlformats.org/officeDocument/2006/math" xmlns:v="urn:schemas-microsoft-com:vml" xmlns:wp14="http://schemas.microsoft.com/office/word/2010/wordprocessingDrawing" xmlns:wp="http://schemas.openxmlformats.org/drawingml/2006/wordprocessingDrawing" xmlns:w10="urn:schemas-microsoft-com:office:word" xmlns:w="http://schemas.openxmlformats.org/wordprocessingml/2006/main" xmlns:w14="http://schemas.microsoft.com/office/word/2010/wordml" xmlns:w15="http://schemas.microsoft.com/office/word/2012/wordml" xmlns:w16se="http://schemas.microsoft.com/office/word/2015/wordml/symex" xmlns:wpg="http://schemas.microsoft.com/office/word/2010/wordprocessingGroup" xmlns:wpi="http://schemas.microsoft.com/office/word/2010/wordprocessingInk" xmlns:wne="http://schemas.microsoft.com/office/word/2006/wordml" xmlns:wps="http://schemas.microsoft.com/office/word/2010/wordprocessingShape" mc:Ignorable="w14 w15 w16se wp14">
+<w:ftr xmlns:wpc="http://schemas.microsoft.com/office/word/2010/wordprocessingCanvas" xmlns:cx="http://schemas.microsoft.com/office/drawing/2014/chartex" xmlns:cx1="http://schemas.microsoft.com/office/drawing/2015/9/8/chartex" xmlns:cx2="http://schemas.microsoft.com/office/drawing/2015/10/21/chartex" xmlns:cx3="http://schemas.microsoft.com/office/drawing/2016/5/9/chartex" xmlns:cx4="http://schemas.microsoft.com/office/drawing/2016/5/10/chartex" xmlns:cx5="http://schemas.microsoft.com/office/drawing/2016/5/11/chartex" xmlns:cx6="http://schemas.microsoft.com/office/drawing/2016/5/12/chartex" xmlns:cx7="http://schemas.microsoft.com/office/drawing/2016/5/13/chartex" xmlns:cx8="http://schemas.microsoft.com/office/drawing/2016/5/14/chartex" xmlns:mc="http://schemas.openxmlformats.org/markup-compatibility/2006" xmlns:aink="http://schemas.microsoft.com/office/drawing/2016/ink" xmlns:am3d="http://schemas.microsoft.com/office/drawing/2017/model3d" xmlns:o="urn:schemas-microsoft-com:office:office" xmlns:r="http://schemas.openxmlformats.org/officeDocument/2006/relationships" xmlns:m="http://schemas.openxmlformats.org/officeDocument/2006/math" xmlns:v="urn:schemas-microsoft-com:vml" xmlns:wp14="http://schemas.microsoft.com/office/word/2010/wordprocessingDrawing" xmlns:wp="http://schemas.openxmlformats.org/drawingml/2006/wordprocessingDrawing" xmlns:w10="urn:schemas-microsoft-com:office:word" xmlns:w="http://schemas.openxmlformats.org/wordprocessingml/2006/main" xmlns:w14="http://schemas.microsoft.com/office/word/2010/wordml" xmlns:w15="http://schemas.microsoft.com/office/word/2012/wordml" xmlns:w16cid="http://schemas.microsoft.com/office/word/2016/wordml/cid" xmlns:w16se="http://schemas.microsoft.com/office/word/2015/wordml/symex" xmlns:wpg="http://schemas.microsoft.com/office/word/2010/wordprocessingGroup" xmlns:wpi="http://schemas.microsoft.com/office/word/2010/wordprocessingInk" xmlns:wne="http://schemas.microsoft.com/office/word/2006/wordml" xmlns:wps="http://schemas.microsoft.com/office/word/2010/wordprocessingShape" mc:Ignorable="w14 w15 w16se w16cid wp14">
   <w:tbl>
     <w:tblPr>
       <w:tblW w:w="9386" w:type="dxa"/>
@@ -1267,7 +1279,7 @@
         </w:tcPr>
         <w:p>
           <w:pPr>
-            <w:pStyle w:val="Footer"/>
+            <w:pStyle w:val="Rodap"/>
             <w:rPr>
               <w:sz w:val="16"/>
             </w:rPr>
@@ -1280,7 +1292,7 @@
         </w:tcPr>
         <w:p>
           <w:pPr>
-            <w:pStyle w:val="Footer"/>
+            <w:pStyle w:val="Rodap"/>
             <w:jc w:val="right"/>
             <w:rPr>
               <w:b/>
@@ -1290,7 +1302,7 @@
           </w:pPr>
           <w:r>
             <w:rPr>
-              <w:rStyle w:val="PageNumber"/>
+              <w:rStyle w:val="Nmerodepgina"/>
               <w:b/>
               <w:sz w:val="16"/>
               <w:szCs w:val="16"/>
@@ -1299,7 +1311,7 @@
           </w:r>
           <w:r>
             <w:rPr>
-              <w:rStyle w:val="PageNumber"/>
+              <w:rStyle w:val="Nmerodepgina"/>
               <w:b/>
               <w:sz w:val="16"/>
               <w:szCs w:val="16"/>
@@ -1308,7 +1320,7 @@
           </w:r>
           <w:r>
             <w:rPr>
-              <w:rStyle w:val="PageNumber"/>
+              <w:rStyle w:val="Nmerodepgina"/>
               <w:b/>
               <w:sz w:val="16"/>
               <w:szCs w:val="16"/>
@@ -1317,7 +1329,7 @@
           </w:r>
           <w:r>
             <w:rPr>
-              <w:rStyle w:val="PageNumber"/>
+              <w:rStyle w:val="Nmerodepgina"/>
               <w:b/>
               <w:noProof/>
               <w:sz w:val="16"/>
@@ -1327,7 +1339,7 @@
           </w:r>
           <w:r>
             <w:rPr>
-              <w:rStyle w:val="PageNumber"/>
+              <w:rStyle w:val="Nmerodepgina"/>
               <w:b/>
               <w:sz w:val="16"/>
               <w:szCs w:val="16"/>
@@ -1336,7 +1348,7 @@
           </w:r>
           <w:r>
             <w:rPr>
-              <w:rStyle w:val="PageNumber"/>
+              <w:rStyle w:val="Nmerodepgina"/>
               <w:b/>
               <w:sz w:val="16"/>
               <w:szCs w:val="16"/>
@@ -1345,7 +1357,7 @@
           </w:r>
           <w:r>
             <w:rPr>
-              <w:rStyle w:val="PageNumber"/>
+              <w:rStyle w:val="Nmerodepgina"/>
               <w:b/>
               <w:sz w:val="16"/>
               <w:szCs w:val="16"/>
@@ -1354,7 +1366,7 @@
           </w:r>
           <w:r>
             <w:rPr>
-              <w:rStyle w:val="PageNumber"/>
+              <w:rStyle w:val="Nmerodepgina"/>
               <w:b/>
               <w:sz w:val="16"/>
               <w:szCs w:val="16"/>
@@ -1363,7 +1375,7 @@
           </w:r>
           <w:r>
             <w:rPr>
-              <w:rStyle w:val="PageNumber"/>
+              <w:rStyle w:val="Nmerodepgina"/>
               <w:b/>
               <w:sz w:val="16"/>
               <w:szCs w:val="16"/>
@@ -1372,7 +1384,7 @@
           </w:r>
           <w:r>
             <w:rPr>
-              <w:rStyle w:val="PageNumber"/>
+              <w:rStyle w:val="Nmerodepgina"/>
               <w:b/>
               <w:noProof/>
               <w:sz w:val="16"/>
@@ -1382,7 +1394,7 @@
           </w:r>
           <w:r>
             <w:rPr>
-              <w:rStyle w:val="PageNumber"/>
+              <w:rStyle w:val="Nmerodepgina"/>
               <w:b/>
               <w:sz w:val="16"/>
               <w:szCs w:val="16"/>
@@ -1395,7 +1407,7 @@
   </w:tbl>
   <w:p>
     <w:pPr>
-      <w:pStyle w:val="Footer"/>
+      <w:pStyle w:val="Rodap"/>
       <w:rPr>
         <w:sz w:val="4"/>
         <w:szCs w:val="4"/>
@@ -1542,7 +1554,7 @@
             </wp:anchor>
           </w:drawing>
         </mc:Choice>
-        <mc:Fallback xmlns:mo="http://schemas.microsoft.com/office/mac/office/2008/main" xmlns:mv="urn:schemas-microsoft-com:mac:vml" xmlns:w16cid="http://schemas.microsoft.com/office/word/2016/wordml/cid" xmlns:am3d="http://schemas.microsoft.com/office/drawing/2017/model3d" xmlns:aink="http://schemas.microsoft.com/office/drawing/2016/ink" xmlns:cx8="http://schemas.microsoft.com/office/drawing/2016/5/14/chartex" xmlns:cx7="http://schemas.microsoft.com/office/drawing/2016/5/13/chartex" xmlns:cx6="http://schemas.microsoft.com/office/drawing/2016/5/12/chartex" xmlns:cx5="http://schemas.microsoft.com/office/drawing/2016/5/11/chartex" xmlns:cx4="http://schemas.microsoft.com/office/drawing/2016/5/10/chartex" xmlns:cx3="http://schemas.microsoft.com/office/drawing/2016/5/9/chartex" xmlns:cx2="http://schemas.microsoft.com/office/drawing/2015/10/21/chartex" xmlns:cx1="http://schemas.microsoft.com/office/drawing/2015/9/8/chartex">
+        <mc:Fallback xmlns:mv="urn:schemas-microsoft-com:mac:vml" xmlns:mo="http://schemas.microsoft.com/office/mac/office/2008/main">
           <w:pict>
             <v:group w14:anchorId="361697FB" id="Group 9" o:spid="_x0000_s1026" style="position:absolute;margin-left:195.95pt;margin-top:2.5pt;width:79.25pt;height:23.25pt;z-index:251658240" coordsize="3704095,1087341" o:gfxdata="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">
               <v:shapetype id="_x0000_t75" coordsize="21600,21600" o:spt="75" o:preferrelative="t" path="m@4@5l@4@11@9@11@9@5xe" filled="f" stroked="f">
@@ -1581,7 +1593,7 @@
 </file>
 
 <file path=word/footnotes.xml><?xml version="1.0" encoding="utf-8"?>
-<w:footnotes xmlns:wpc="http://schemas.microsoft.com/office/word/2010/wordprocessingCanvas" xmlns:cx="http://schemas.microsoft.com/office/drawing/2014/chartex" xmlns:mc="http://schemas.openxmlformats.org/markup-compatibility/2006" xmlns:o="urn:schemas-microsoft-com:office:office" xmlns:r="http://schemas.openxmlformats.org/officeDocument/2006/relationships" xmlns:m="http://schemas.openxmlformats.org/officeDocument/2006/math" xmlns:v="urn:schemas-microsoft-com:vml" xmlns:wp14="http://schemas.microsoft.com/office/word/2010/wordprocessingDrawing" xmlns:wp="http://schemas.openxmlformats.org/drawingml/2006/wordprocessingDrawing" xmlns:w10="urn:schemas-microsoft-com:office:word" xmlns:w="http://schemas.openxmlformats.org/wordprocessingml/2006/main" xmlns:w14="http://schemas.microsoft.com/office/word/2010/wordml" xmlns:w15="http://schemas.microsoft.com/office/word/2012/wordml" xmlns:w16se="http://schemas.microsoft.com/office/word/2015/wordml/symex" xmlns:wpg="http://schemas.microsoft.com/office/word/2010/wordprocessingGroup" xmlns:wpi="http://schemas.microsoft.com/office/word/2010/wordprocessingInk" xmlns:wne="http://schemas.microsoft.com/office/word/2006/wordml" xmlns:wps="http://schemas.microsoft.com/office/word/2010/wordprocessingShape" mc:Ignorable="w14 w15 w16se wp14">
+<w:footnotes xmlns:wpc="http://schemas.microsoft.com/office/word/2010/wordprocessingCanvas" xmlns:cx="http://schemas.microsoft.com/office/drawing/2014/chartex" xmlns:cx1="http://schemas.microsoft.com/office/drawing/2015/9/8/chartex" xmlns:cx2="http://schemas.microsoft.com/office/drawing/2015/10/21/chartex" xmlns:cx3="http://schemas.microsoft.com/office/drawing/2016/5/9/chartex" xmlns:cx4="http://schemas.microsoft.com/office/drawing/2016/5/10/chartex" xmlns:cx5="http://schemas.microsoft.com/office/drawing/2016/5/11/chartex" xmlns:cx6="http://schemas.microsoft.com/office/drawing/2016/5/12/chartex" xmlns:cx7="http://schemas.microsoft.com/office/drawing/2016/5/13/chartex" xmlns:cx8="http://schemas.microsoft.com/office/drawing/2016/5/14/chartex" xmlns:mc="http://schemas.openxmlformats.org/markup-compatibility/2006" xmlns:aink="http://schemas.microsoft.com/office/drawing/2016/ink" xmlns:am3d="http://schemas.microsoft.com/office/drawing/2017/model3d" xmlns:o="urn:schemas-microsoft-com:office:office" xmlns:r="http://schemas.openxmlformats.org/officeDocument/2006/relationships" xmlns:m="http://schemas.openxmlformats.org/officeDocument/2006/math" xmlns:v="urn:schemas-microsoft-com:vml" xmlns:wp14="http://schemas.microsoft.com/office/word/2010/wordprocessingDrawing" xmlns:wp="http://schemas.openxmlformats.org/drawingml/2006/wordprocessingDrawing" xmlns:w10="urn:schemas-microsoft-com:office:word" xmlns:w="http://schemas.openxmlformats.org/wordprocessingml/2006/main" xmlns:w14="http://schemas.microsoft.com/office/word/2010/wordml" xmlns:w15="http://schemas.microsoft.com/office/word/2012/wordml" xmlns:w16cid="http://schemas.microsoft.com/office/word/2016/wordml/cid" xmlns:w16se="http://schemas.microsoft.com/office/word/2015/wordml/symex" xmlns:wpg="http://schemas.microsoft.com/office/word/2010/wordprocessingGroup" xmlns:wpi="http://schemas.microsoft.com/office/word/2010/wordprocessingInk" xmlns:wne="http://schemas.microsoft.com/office/word/2006/wordml" xmlns:wps="http://schemas.microsoft.com/office/word/2010/wordprocessingShape" mc:Ignorable="w14 w15 w16se w16cid wp14">
   <w:footnote w:type="separator" w:id="-1">
     <w:p>
       <w:r>
@@ -1600,10 +1612,10 @@
 </file>
 
 <file path=word/header1.xml><?xml version="1.0" encoding="utf-8"?>
-<w:hdr xmlns:wpc="http://schemas.microsoft.com/office/word/2010/wordprocessingCanvas" xmlns:cx="http://schemas.microsoft.com/office/drawing/2014/chartex" xmlns:mc="http://schemas.openxmlformats.org/markup-compatibility/2006" xmlns:o="urn:schemas-microsoft-com:office:office" xmlns:r="http://schemas.openxmlformats.org/officeDocument/2006/relationships" xmlns:m="http://schemas.openxmlformats.org/officeDocument/2006/math" xmlns:v="urn:schemas-microsoft-com:vml" xmlns:wp14="http://schemas.microsoft.com/office/word/2010/wordprocessingDrawing" xmlns:wp="http://schemas.openxmlformats.org/drawingml/2006/wordprocessingDrawing" xmlns:w10="urn:schemas-microsoft-com:office:word" xmlns:w="http://schemas.openxmlformats.org/wordprocessingml/2006/main" xmlns:w14="http://schemas.microsoft.com/office/word/2010/wordml" xmlns:w15="http://schemas.microsoft.com/office/word/2012/wordml" xmlns:w16se="http://schemas.microsoft.com/office/word/2015/wordml/symex" xmlns:wpg="http://schemas.microsoft.com/office/word/2010/wordprocessingGroup" xmlns:wpi="http://schemas.microsoft.com/office/word/2010/wordprocessingInk" xmlns:wne="http://schemas.microsoft.com/office/word/2006/wordml" xmlns:wps="http://schemas.microsoft.com/office/word/2010/wordprocessingShape" mc:Ignorable="w14 w15 w16se wp14">
+<w:hdr xmlns:wpc="http://schemas.microsoft.com/office/word/2010/wordprocessingCanvas" xmlns:cx="http://schemas.microsoft.com/office/drawing/2014/chartex" xmlns:cx1="http://schemas.microsoft.com/office/drawing/2015/9/8/chartex" xmlns:cx2="http://schemas.microsoft.com/office/drawing/2015/10/21/chartex" xmlns:cx3="http://schemas.microsoft.com/office/drawing/2016/5/9/chartex" xmlns:cx4="http://schemas.microsoft.com/office/drawing/2016/5/10/chartex" xmlns:cx5="http://schemas.microsoft.com/office/drawing/2016/5/11/chartex" xmlns:cx6="http://schemas.microsoft.com/office/drawing/2016/5/12/chartex" xmlns:cx7="http://schemas.microsoft.com/office/drawing/2016/5/13/chartex" xmlns:cx8="http://schemas.microsoft.com/office/drawing/2016/5/14/chartex" xmlns:mc="http://schemas.openxmlformats.org/markup-compatibility/2006" xmlns:aink="http://schemas.microsoft.com/office/drawing/2016/ink" xmlns:am3d="http://schemas.microsoft.com/office/drawing/2017/model3d" xmlns:o="urn:schemas-microsoft-com:office:office" xmlns:r="http://schemas.openxmlformats.org/officeDocument/2006/relationships" xmlns:m="http://schemas.openxmlformats.org/officeDocument/2006/math" xmlns:v="urn:schemas-microsoft-com:vml" xmlns:wp14="http://schemas.microsoft.com/office/word/2010/wordprocessingDrawing" xmlns:wp="http://schemas.openxmlformats.org/drawingml/2006/wordprocessingDrawing" xmlns:w10="urn:schemas-microsoft-com:office:word" xmlns:w="http://schemas.openxmlformats.org/wordprocessingml/2006/main" xmlns:w14="http://schemas.microsoft.com/office/word/2010/wordml" xmlns:w15="http://schemas.microsoft.com/office/word/2012/wordml" xmlns:w16cid="http://schemas.microsoft.com/office/word/2016/wordml/cid" xmlns:w16se="http://schemas.microsoft.com/office/word/2015/wordml/symex" xmlns:wpg="http://schemas.microsoft.com/office/word/2010/wordprocessingGroup" xmlns:wpi="http://schemas.microsoft.com/office/word/2010/wordprocessingInk" xmlns:wne="http://schemas.microsoft.com/office/word/2006/wordml" xmlns:wps="http://schemas.microsoft.com/office/word/2010/wordprocessingShape" mc:Ignorable="w14 w15 w16se w16cid wp14">
   <w:p>
     <w:pPr>
-      <w:pStyle w:val="Header"/>
+      <w:pStyle w:val="Cabealho"/>
       <w:tabs>
         <w:tab w:val="clear" w:pos="8364"/>
         <w:tab w:val="right" w:pos="9923"/>
@@ -1685,7 +1697,7 @@
   </w:p>
   <w:p>
     <w:pPr>
-      <w:pStyle w:val="Header"/>
+      <w:pStyle w:val="Cabealho"/>
       <w:tabs>
         <w:tab w:val="clear" w:pos="8364"/>
         <w:tab w:val="right" w:pos="9923"/>
@@ -1700,7 +1712,7 @@
   </w:p>
   <w:p>
     <w:pPr>
-      <w:pStyle w:val="Header"/>
+      <w:pStyle w:val="Cabealho"/>
       <w:tabs>
         <w:tab w:val="clear" w:pos="8364"/>
         <w:tab w:val="right" w:pos="9923"/>
@@ -1715,7 +1727,7 @@
   </w:p>
   <w:p>
     <w:pPr>
-      <w:pStyle w:val="Header"/>
+      <w:pStyle w:val="Cabealho"/>
       <w:tabs>
         <w:tab w:val="clear" w:pos="8364"/>
         <w:tab w:val="right" w:pos="9923"/>
@@ -1735,7 +1747,7 @@
 </file>
 
 <file path=word/numbering.xml><?xml version="1.0" encoding="utf-8"?>
-<w:numbering xmlns:wpc="http://schemas.microsoft.com/office/word/2010/wordprocessingCanvas" xmlns:cx="http://schemas.microsoft.com/office/drawing/2014/chartex" xmlns:mc="http://schemas.openxmlformats.org/markup-compatibility/2006" xmlns:o="urn:schemas-microsoft-com:office:office" xmlns:r="http://schemas.openxmlformats.org/officeDocument/2006/relationships" xmlns:m="http://schemas.openxmlformats.org/officeDocument/2006/math" xmlns:v="urn:schemas-microsoft-com:vml" xmlns:wp14="http://schemas.microsoft.com/office/word/2010/wordprocessingDrawing" xmlns:wp="http://schemas.openxmlformats.org/drawingml/2006/wordprocessingDrawing" xmlns:w10="urn:schemas-microsoft-com:office:word" xmlns:w="http://schemas.openxmlformats.org/wordprocessingml/2006/main" xmlns:w14="http://schemas.microsoft.com/office/word/2010/wordml" xmlns:w15="http://schemas.microsoft.com/office/word/2012/wordml" xmlns:w16se="http://schemas.microsoft.com/office/word/2015/wordml/symex" xmlns:wpg="http://schemas.microsoft.com/office/word/2010/wordprocessingGroup" xmlns:wpi="http://schemas.microsoft.com/office/word/2010/wordprocessingInk" xmlns:wne="http://schemas.microsoft.com/office/word/2006/wordml" xmlns:wps="http://schemas.microsoft.com/office/word/2010/wordprocessingShape" mc:Ignorable="w14 w15 w16se wp14">
+<w:numbering xmlns:wpc="http://schemas.microsoft.com/office/word/2010/wordprocessingCanvas" xmlns:cx="http://schemas.microsoft.com/office/drawing/2014/chartex" xmlns:cx1="http://schemas.microsoft.com/office/drawing/2015/9/8/chartex" xmlns:cx2="http://schemas.microsoft.com/office/drawing/2015/10/21/chartex" xmlns:cx3="http://schemas.microsoft.com/office/drawing/2016/5/9/chartex" xmlns:cx4="http://schemas.microsoft.com/office/drawing/2016/5/10/chartex" xmlns:cx5="http://schemas.microsoft.com/office/drawing/2016/5/11/chartex" xmlns:cx6="http://schemas.microsoft.com/office/drawing/2016/5/12/chartex" xmlns:cx7="http://schemas.microsoft.com/office/drawing/2016/5/13/chartex" xmlns:cx8="http://schemas.microsoft.com/office/drawing/2016/5/14/chartex" xmlns:mc="http://schemas.openxmlformats.org/markup-compatibility/2006" xmlns:aink="http://schemas.microsoft.com/office/drawing/2016/ink" xmlns:am3d="http://schemas.microsoft.com/office/drawing/2017/model3d" xmlns:o="urn:schemas-microsoft-com:office:office" xmlns:r="http://schemas.openxmlformats.org/officeDocument/2006/relationships" xmlns:m="http://schemas.openxmlformats.org/officeDocument/2006/math" xmlns:v="urn:schemas-microsoft-com:vml" xmlns:wp14="http://schemas.microsoft.com/office/word/2010/wordprocessingDrawing" xmlns:wp="http://schemas.openxmlformats.org/drawingml/2006/wordprocessingDrawing" xmlns:w10="urn:schemas-microsoft-com:office:word" xmlns:w="http://schemas.openxmlformats.org/wordprocessingml/2006/main" xmlns:w14="http://schemas.microsoft.com/office/word/2010/wordml" xmlns:w15="http://schemas.microsoft.com/office/word/2012/wordml" xmlns:w16cid="http://schemas.microsoft.com/office/word/2016/wordml/cid" xmlns:w16se="http://schemas.microsoft.com/office/word/2015/wordml/symex" xmlns:wpg="http://schemas.microsoft.com/office/word/2010/wordprocessingGroup" xmlns:wpi="http://schemas.microsoft.com/office/word/2010/wordprocessingInk" xmlns:wne="http://schemas.microsoft.com/office/word/2006/wordml" xmlns:wps="http://schemas.microsoft.com/office/word/2010/wordprocessingShape" mc:Ignorable="w14 w15 w16se w16cid wp14">
   <w:abstractNum w:abstractNumId="0" w15:restartNumberingAfterBreak="0">
     <w:nsid w:val="FFFFFF7C"/>
     <w:multiLevelType w:val="singleLevel"/>
@@ -3192,7 +3204,7 @@
 </file>
 
 <file path=word/styles.xml><?xml version="1.0" encoding="utf-8"?>
-<w:styles xmlns:mc="http://schemas.openxmlformats.org/markup-compatibility/2006" xmlns:r="http://schemas.openxmlformats.org/officeDocument/2006/relationships" xmlns:w="http://schemas.openxmlformats.org/wordprocessingml/2006/main" xmlns:w14="http://schemas.microsoft.com/office/word/2010/wordml" xmlns:w15="http://schemas.microsoft.com/office/word/2012/wordml" xmlns:w16se="http://schemas.microsoft.com/office/word/2015/wordml/symex" mc:Ignorable="w14 w15 w16se">
+<w:styles xmlns:mc="http://schemas.openxmlformats.org/markup-compatibility/2006" xmlns:r="http://schemas.openxmlformats.org/officeDocument/2006/relationships" xmlns:w="http://schemas.openxmlformats.org/wordprocessingml/2006/main" xmlns:w14="http://schemas.microsoft.com/office/word/2010/wordml" xmlns:w15="http://schemas.microsoft.com/office/word/2012/wordml" xmlns:w16cid="http://schemas.microsoft.com/office/word/2016/wordml/cid" xmlns:w16se="http://schemas.microsoft.com/office/word/2015/wordml/symex" mc:Ignorable="w14 w15 w16se w16cid">
   <w:docDefaults>
     <w:rPrDefault>
       <w:rPr>
@@ -3202,7 +3214,7 @@
     </w:rPrDefault>
     <w:pPrDefault/>
   </w:docDefaults>
-  <w:latentStyles w:defLockedState="0" w:defUIPriority="0" w:defSemiHidden="0" w:defUnhideWhenUsed="0" w:defQFormat="0" w:count="371">
+  <w:latentStyles w:defLockedState="0" w:defUIPriority="0" w:defSemiHidden="0" w:defUnhideWhenUsed="0" w:defQFormat="0" w:count="375">
     <w:lsdException w:name="Normal" w:qFormat="1"/>
     <w:lsdException w:name="heading 1" w:qFormat="1"/>
     <w:lsdException w:name="heading 2" w:qFormat="1"/>
@@ -3218,7 +3230,11 @@
     <w:lsdException w:name="Subtitle" w:qFormat="1"/>
     <w:lsdException w:name="Strong" w:qFormat="1"/>
     <w:lsdException w:name="Emphasis" w:qFormat="1"/>
-    <w:lsdException w:name="Normal Table" w:semiHidden="1" w:unhideWhenUsed="1"/>
+    <w:lsdException w:name="HTML Preformatted" w:semiHidden="1" w:unhideWhenUsed="1"/>
+    <w:lsdException w:name="No List" w:semiHidden="1" w:unhideWhenUsed="1"/>
+    <w:lsdException w:name="Outline List 1" w:semiHidden="1" w:unhideWhenUsed="1"/>
+    <w:lsdException w:name="Outline List 2" w:semiHidden="1" w:unhideWhenUsed="1"/>
+    <w:lsdException w:name="Outline List 3" w:semiHidden="1" w:unhideWhenUsed="1"/>
     <w:lsdException w:name="Table Simple 1" w:semiHidden="1" w:unhideWhenUsed="1"/>
     <w:lsdException w:name="Table Simple 2" w:semiHidden="1" w:unhideWhenUsed="1"/>
     <w:lsdException w:name="Table Simple 3" w:semiHidden="1" w:unhideWhenUsed="1"/>
@@ -3257,10 +3273,8 @@
     <w:lsdException w:name="Table Elegant" w:semiHidden="1" w:unhideWhenUsed="1"/>
     <w:lsdException w:name="Table Professional" w:semiHidden="1" w:unhideWhenUsed="1"/>
     <w:lsdException w:name="Table Subtle 1" w:semiHidden="1" w:unhideWhenUsed="1"/>
-    <w:lsdException w:name="Table Subtle 2" w:semiHidden="1" w:unhideWhenUsed="1"/>
     <w:lsdException w:name="Table Web 1" w:semiHidden="1" w:unhideWhenUsed="1"/>
     <w:lsdException w:name="Table Web 2" w:semiHidden="1" w:unhideWhenUsed="1"/>
-    <w:lsdException w:name="Table Web 3" w:semiHidden="1" w:unhideWhenUsed="1"/>
     <w:lsdException w:name="Table Theme" w:semiHidden="1" w:unhideWhenUsed="1"/>
     <w:lsdException w:name="Placeholder Text" w:semiHidden="1" w:uiPriority="99"/>
     <w:lsdException w:name="No Spacing" w:uiPriority="1" w:qFormat="1"/>
@@ -3477,6 +3491,10 @@
     <w:lsdException w:name="List Table 5 Dark Accent 6" w:uiPriority="50"/>
     <w:lsdException w:name="List Table 6 Colorful Accent 6" w:uiPriority="51"/>
     <w:lsdException w:name="List Table 7 Colorful Accent 6" w:uiPriority="52"/>
+    <w:lsdException w:name="Mention" w:semiHidden="1" w:uiPriority="99" w:unhideWhenUsed="1"/>
+    <w:lsdException w:name="Smart Hyperlink" w:semiHidden="1" w:uiPriority="99" w:unhideWhenUsed="1"/>
+    <w:lsdException w:name="Hashtag" w:semiHidden="1" w:uiPriority="99" w:unhideWhenUsed="1"/>
+    <w:lsdException w:name="Unresolved Mention" w:semiHidden="1" w:uiPriority="99" w:unhideWhenUsed="1"/>
   </w:latentStyles>
   <w:style w:type="paragraph" w:default="1" w:styleId="Normal">
     <w:name w:val="Normal"/>
@@ -3489,7 +3507,7 @@
       <w:sz w:val="22"/>
     </w:rPr>
   </w:style>
-  <w:style w:type="paragraph" w:styleId="Heading1">
+  <w:style w:type="paragraph" w:styleId="Ttulo1">
     <w:name w:val="heading 1"/>
     <w:basedOn w:val="Normal"/>
     <w:next w:val="Normal"/>
@@ -3513,7 +3531,7 @@
       </w14:shadow>
     </w:rPr>
   </w:style>
-  <w:style w:type="paragraph" w:styleId="Heading2">
+  <w:style w:type="paragraph" w:styleId="Cabealho2">
     <w:name w:val="heading 2"/>
     <w:basedOn w:val="Normal"/>
     <w:next w:val="Normal"/>
@@ -3531,7 +3549,7 @@
       <w:sz w:val="26"/>
     </w:rPr>
   </w:style>
-  <w:style w:type="paragraph" w:styleId="Heading3">
+  <w:style w:type="paragraph" w:styleId="Cabealho3">
     <w:name w:val="heading 3"/>
     <w:basedOn w:val="Normal"/>
     <w:next w:val="Normal"/>
@@ -3548,7 +3566,7 @@
       <w:sz w:val="26"/>
     </w:rPr>
   </w:style>
-  <w:style w:type="paragraph" w:styleId="Heading4">
+  <w:style w:type="paragraph" w:styleId="Cabealho4">
     <w:name w:val="heading 4"/>
     <w:basedOn w:val="Normal"/>
     <w:next w:val="Normal"/>
@@ -3565,7 +3583,7 @@
       <w:u w:val="words"/>
     </w:rPr>
   </w:style>
-  <w:style w:type="paragraph" w:styleId="Heading5">
+  <w:style w:type="paragraph" w:styleId="Cabealho5">
     <w:name w:val="heading 5"/>
     <w:basedOn w:val="Normal"/>
     <w:next w:val="Normal"/>
@@ -3581,7 +3599,7 @@
       <w:sz w:val="28"/>
     </w:rPr>
   </w:style>
-  <w:style w:type="paragraph" w:styleId="Heading7">
+  <w:style w:type="paragraph" w:styleId="Cabealho7">
     <w:name w:val="heading 7"/>
     <w:basedOn w:val="Normal"/>
     <w:next w:val="Normal"/>
@@ -3620,13 +3638,13 @@
       </w14:textFill>
     </w:rPr>
   </w:style>
-  <w:style w:type="character" w:default="1" w:styleId="DefaultParagraphFont">
+  <w:style w:type="character" w:default="1" w:styleId="Tipodeletrapredefinidodopargrafo">
     <w:name w:val="Default Paragraph Font"/>
     <w:uiPriority w:val="1"/>
     <w:semiHidden/>
     <w:unhideWhenUsed/>
   </w:style>
-  <w:style w:type="table" w:default="1" w:styleId="TableNormal">
+  <w:style w:type="table" w:default="1" w:styleId="Tabelanormal">
     <w:name w:val="Normal Table"/>
     <w:uiPriority w:val="99"/>
     <w:semiHidden/>
@@ -3641,17 +3659,17 @@
       </w:tblCellMar>
     </w:tblPr>
   </w:style>
-  <w:style w:type="numbering" w:default="1" w:styleId="NoList">
+  <w:style w:type="numbering" w:default="1" w:styleId="Semlista">
     <w:name w:val="No List"/>
     <w:uiPriority w:val="99"/>
     <w:semiHidden/>
     <w:unhideWhenUsed/>
   </w:style>
-  <w:style w:type="character" w:styleId="PageNumber">
+  <w:style w:type="character" w:styleId="Nmerodepgina">
     <w:name w:val="page number"/>
-    <w:basedOn w:val="DefaultParagraphFont"/>
+    <w:basedOn w:val="Tipodeletrapredefinidodopargrafo"/>
   </w:style>
-  <w:style w:type="paragraph" w:styleId="Header">
+  <w:style w:type="paragraph" w:styleId="Cabealho">
     <w:name w:val="header"/>
     <w:basedOn w:val="Normal"/>
     <w:pPr>
@@ -3665,7 +3683,7 @@
       <w:sz w:val="16"/>
     </w:rPr>
   </w:style>
-  <w:style w:type="paragraph" w:styleId="Footer">
+  <w:style w:type="paragraph" w:styleId="Rodap">
     <w:name w:val="footer"/>
     <w:basedOn w:val="Normal"/>
     <w:autoRedefine/>
@@ -3680,14 +3698,14 @@
       <w:sz w:val="20"/>
     </w:rPr>
   </w:style>
-  <w:style w:type="character" w:styleId="Hyperlink">
+  <w:style w:type="character" w:styleId="Hiperligao">
     <w:name w:val="Hyperlink"/>
     <w:rPr>
       <w:color w:val="0000FF"/>
       <w:u w:val="single"/>
     </w:rPr>
   </w:style>
-  <w:style w:type="paragraph" w:styleId="TOC1">
+  <w:style w:type="paragraph" w:styleId="ndice1">
     <w:name w:val="toc 1"/>
     <w:basedOn w:val="Normal"/>
     <w:next w:val="Normal"/>
@@ -3706,7 +3724,7 @@
       <w:u w:val="single"/>
     </w:rPr>
   </w:style>
-  <w:style w:type="paragraph" w:styleId="TOC2">
+  <w:style w:type="paragraph" w:styleId="ndice2">
     <w:name w:val="toc 2"/>
     <w:basedOn w:val="Normal"/>
     <w:next w:val="Normal"/>
@@ -3725,7 +3743,7 @@
       <w:noProof/>
     </w:rPr>
   </w:style>
-  <w:style w:type="paragraph" w:styleId="TOC3">
+  <w:style w:type="paragraph" w:styleId="ndice3">
     <w:name w:val="toc 3"/>
     <w:basedOn w:val="Normal"/>
     <w:next w:val="Normal"/>
@@ -3739,7 +3757,7 @@
       <w:smallCaps/>
     </w:rPr>
   </w:style>
-  <w:style w:type="paragraph" w:styleId="TOC4">
+  <w:style w:type="paragraph" w:styleId="ndice4">
     <w:name w:val="toc 4"/>
     <w:basedOn w:val="Normal"/>
     <w:next w:val="Normal"/>
@@ -3752,7 +3770,7 @@
       <w:rFonts w:ascii="Times New Roman" w:hAnsi="Times New Roman"/>
     </w:rPr>
   </w:style>
-  <w:style w:type="paragraph" w:styleId="TOC5">
+  <w:style w:type="paragraph" w:styleId="ndice5">
     <w:name w:val="toc 5"/>
     <w:basedOn w:val="Normal"/>
     <w:next w:val="Normal"/>
@@ -3765,7 +3783,7 @@
       <w:rFonts w:ascii="Times New Roman" w:hAnsi="Times New Roman"/>
     </w:rPr>
   </w:style>
-  <w:style w:type="paragraph" w:styleId="TOC6">
+  <w:style w:type="paragraph" w:styleId="ndice6">
     <w:name w:val="toc 6"/>
     <w:basedOn w:val="Normal"/>
     <w:next w:val="Normal"/>
@@ -3778,7 +3796,7 @@
       <w:rFonts w:ascii="Times New Roman" w:hAnsi="Times New Roman"/>
     </w:rPr>
   </w:style>
-  <w:style w:type="paragraph" w:styleId="TOC7">
+  <w:style w:type="paragraph" w:styleId="ndice7">
     <w:name w:val="toc 7"/>
     <w:basedOn w:val="Normal"/>
     <w:next w:val="Normal"/>
@@ -3791,7 +3809,7 @@
       <w:rFonts w:ascii="Times New Roman" w:hAnsi="Times New Roman"/>
     </w:rPr>
   </w:style>
-  <w:style w:type="paragraph" w:styleId="TOC8">
+  <w:style w:type="paragraph" w:styleId="ndice8">
     <w:name w:val="toc 8"/>
     <w:basedOn w:val="Normal"/>
     <w:next w:val="Normal"/>
@@ -3804,7 +3822,7 @@
       <w:rFonts w:ascii="Times New Roman" w:hAnsi="Times New Roman"/>
     </w:rPr>
   </w:style>
-  <w:style w:type="paragraph" w:styleId="TOC9">
+  <w:style w:type="paragraph" w:styleId="ndice9">
     <w:name w:val="toc 9"/>
     <w:basedOn w:val="Normal"/>
     <w:next w:val="Normal"/>
@@ -3817,26 +3835,26 @@
       <w:rFonts w:ascii="Times New Roman" w:hAnsi="Times New Roman"/>
     </w:rPr>
   </w:style>
-  <w:style w:type="paragraph" w:styleId="BodyText">
+  <w:style w:type="paragraph" w:styleId="Corpodetexto">
     <w:name w:val="Body Text"/>
     <w:basedOn w:val="Normal"/>
-    <w:link w:val="BodyTextChar"/>
+    <w:link w:val="CorpodetextoCarter"/>
   </w:style>
-  <w:style w:type="paragraph" w:styleId="BodyText2">
+  <w:style w:type="paragraph" w:styleId="Corpodetexto2">
     <w:name w:val="Body Text 2"/>
     <w:basedOn w:val="Normal"/>
     <w:rPr>
       <w:sz w:val="20"/>
     </w:rPr>
   </w:style>
-  <w:style w:type="paragraph" w:styleId="BodyText3">
+  <w:style w:type="paragraph" w:styleId="Corpodetexto3">
     <w:name w:val="Body Text 3"/>
     <w:basedOn w:val="Normal"/>
     <w:rPr>
       <w:color w:val="0000FF"/>
     </w:rPr>
   </w:style>
-  <w:style w:type="paragraph" w:styleId="BalloonText">
+  <w:style w:type="paragraph" w:styleId="Textodebalo">
     <w:name w:val="Balloon Text"/>
     <w:basedOn w:val="Normal"/>
     <w:semiHidden/>
@@ -3846,9 +3864,9 @@
       <w:szCs w:val="16"/>
     </w:rPr>
   </w:style>
-  <w:style w:type="table" w:styleId="TableGrid">
+  <w:style w:type="table" w:styleId="TabelacomGrelha">
     <w:name w:val="Table Grid"/>
-    <w:basedOn w:val="TableNormal"/>
+    <w:basedOn w:val="Tabelanormal"/>
     <w:rsid w:val="001278A9"/>
     <w:tblPr>
       <w:tblBorders>
@@ -3861,10 +3879,10 @@
       </w:tblBorders>
     </w:tblPr>
   </w:style>
-  <w:style w:type="character" w:customStyle="1" w:styleId="BodyTextChar">
-    <w:name w:val="Body Text Char"/>
-    <w:basedOn w:val="DefaultParagraphFont"/>
-    <w:link w:val="BodyText"/>
+  <w:style w:type="character" w:customStyle="1" w:styleId="CorpodetextoCarter">
+    <w:name w:val="Corpo de texto Caráter"/>
+    <w:basedOn w:val="Tipodeletrapredefinidodopargrafo"/>
+    <w:link w:val="Corpodetexto"/>
     <w:rsid w:val="009E2C4E"/>
     <w:rPr>
       <w:rFonts w:ascii="Arial" w:hAnsi="Arial"/>
@@ -4140,7 +4158,7 @@
 </file>
 
 <file path=customXml/itemProps1.xml><?xml version="1.0" encoding="utf-8"?>
-<ds:datastoreItem xmlns:ds="http://schemas.openxmlformats.org/officeDocument/2006/customXml" ds:itemID="{0A185480-DDF3-41FB-A838-F2C0FB46ED20}">
+<ds:datastoreItem xmlns:ds="http://schemas.openxmlformats.org/officeDocument/2006/customXml" ds:itemID="{59904D13-3BEA-4ACB-B1C2-4D09B59FDCFD}">
   <ds:schemaRefs>
     <ds:schemaRef ds:uri="http://schemas.openxmlformats.org/officeDocument/2006/bibliography"/>
   </ds:schemaRefs>

</xml_diff>

<commit_message>
Finalizada ATA Ponto de Situação do Projecto
</commit_message>
<xml_diff>
--- a/04 - Docs/01 - Project Manager/02 - ATAs/02 - Ponto Situação.docx
+++ b/04 - Docs/01 - Project Manager/02 - ATAs/02 - Ponto Situação.docx
@@ -205,7 +205,21 @@
               <w:rPr>
                 <w:sz w:val="20"/>
               </w:rPr>
-              <w:t>25/07/2018</w:t>
+              <w:t>2</w:t>
+            </w:r>
+            <w:r>
+              <w:rPr>
+                <w:sz w:val="20"/>
+              </w:rPr>
+              <w:t>4</w:t>
+            </w:r>
+            <w:bookmarkStart w:id="0" w:name="_GoBack"/>
+            <w:bookmarkEnd w:id="0"/>
+            <w:r>
+              <w:rPr>
+                <w:sz w:val="20"/>
+              </w:rPr>
+              <w:t>/07/2018</w:t>
             </w:r>
           </w:p>
         </w:tc>
@@ -388,7 +402,7 @@
     <w:p>
       <w:pPr>
         <w:pStyle w:val="Corpodetexto"/>
-        <w:spacing w:before="120" w:line="480" w:lineRule="auto"/>
+        <w:spacing w:before="120"/>
         <w:ind w:right="578"/>
         <w:jc w:val="both"/>
         <w:rPr>
@@ -519,7 +533,19 @@
         <w:rPr>
           <w:sz w:val="20"/>
         </w:rPr>
-        <w:t>E estamos a iniciar trabalhos, tanto no Front Office como no Back Office, estando neste momento a ser implementado em ambos, os sistemas de autenticação.</w:t>
+        <w:t>E estamos a iniciar trabalhos, tanto no Front Office como no Back Office, estando neste momento a ser implementado em ambos, os sistemas de autenticação</w:t>
+      </w:r>
+      <w:r>
+        <w:rPr>
+          <w:sz w:val="20"/>
+        </w:rPr>
+        <w:t xml:space="preserve"> e gestão de users</w:t>
+      </w:r>
+      <w:r>
+        <w:rPr>
+          <w:sz w:val="20"/>
+        </w:rPr>
+        <w:t>.</w:t>
       </w:r>
     </w:p>
     <w:p>
@@ -649,17 +675,6 @@
     <w:p>
       <w:pPr>
         <w:pStyle w:val="Corpodetexto"/>
-        <w:spacing w:before="120"/>
-        <w:ind w:left="720" w:right="578"/>
-        <w:jc w:val="both"/>
-        <w:rPr>
-          <w:sz w:val="20"/>
-        </w:rPr>
-      </w:pPr>
-    </w:p>
-    <w:p>
-      <w:pPr>
-        <w:pStyle w:val="Corpodetexto"/>
         <w:spacing w:before="120" w:line="480" w:lineRule="auto"/>
         <w:ind w:left="720" w:right="578"/>
         <w:jc w:val="center"/>
@@ -722,13 +737,23 @@
         </w:rPr>
         <w:t>mais produtivo,</w:t>
       </w:r>
-      <w:bookmarkStart w:id="0" w:name="_GoBack"/>
-      <w:bookmarkEnd w:id="0"/>
-      <w:r>
-        <w:rPr>
-          <w:sz w:val="20"/>
-        </w:rPr>
-        <w:t xml:space="preserve"> recolocar o Luís Passeira com funções de Web Developer.</w:t>
+      <w:r>
+        <w:rPr>
+          <w:sz w:val="20"/>
+        </w:rPr>
+        <w:t xml:space="preserve"> recolocar o Luís Passeira com funções de Web D</w:t>
+      </w:r>
+      <w:r>
+        <w:rPr>
+          <w:sz w:val="20"/>
+        </w:rPr>
+        <w:t>e</w:t>
+      </w:r>
+      <w:r>
+        <w:rPr>
+          <w:sz w:val="20"/>
+        </w:rPr>
+        <w:t>veloper.</w:t>
       </w:r>
     </w:p>
     <w:p>
@@ -822,7 +847,7 @@
         <w:rPr>
           <w:sz w:val="20"/>
         </w:rPr>
-        <w:t>Ficando a aplicação Mobile negligenciada.</w:t>
+        <w:t xml:space="preserve">Ficando assim a aplicação Mobile excluída nesta fase, no entanto, tanto o Front Office como o Back Office vão ser concebidos de forma responsiva, garantindo que o acesso via dispositivos móveis fique assegurado. </w:t>
       </w:r>
     </w:p>
     <w:p>
@@ -832,7 +857,7 @@
         <w:ind w:right="578"/>
         <w:jc w:val="both"/>
         <w:rPr>
-          <w:sz w:val="20"/>
+          <w:b/>
         </w:rPr>
       </w:pPr>
     </w:p>
@@ -842,9 +867,6 @@
         <w:spacing w:before="120"/>
         <w:ind w:right="578"/>
         <w:jc w:val="both"/>
-        <w:rPr>
-          <w:sz w:val="20"/>
-        </w:rPr>
       </w:pPr>
     </w:p>
     <w:p>
@@ -853,9 +875,6 @@
         <w:spacing w:before="120"/>
         <w:ind w:right="578"/>
         <w:jc w:val="both"/>
-        <w:rPr>
-          <w:sz w:val="20"/>
-        </w:rPr>
       </w:pPr>
     </w:p>
     <w:p>
@@ -864,61 +883,6 @@
         <w:spacing w:before="120"/>
         <w:ind w:right="578"/>
         <w:jc w:val="both"/>
-        <w:rPr>
-          <w:sz w:val="20"/>
-        </w:rPr>
-      </w:pPr>
-    </w:p>
-    <w:p>
-      <w:pPr>
-        <w:pStyle w:val="Corpodetexto"/>
-        <w:spacing w:before="120"/>
-        <w:ind w:left="720" w:right="578"/>
-        <w:jc w:val="both"/>
-        <w:rPr>
-          <w:b/>
-        </w:rPr>
-      </w:pPr>
-      <w:r>
-        <w:rPr>
-          <w:b/>
-        </w:rPr>
-        <w:t>Conclusão</w:t>
-      </w:r>
-    </w:p>
-    <w:p>
-      <w:pPr>
-        <w:pStyle w:val="Corpodetexto"/>
-        <w:spacing w:before="120"/>
-        <w:ind w:left="720" w:right="578"/>
-        <w:jc w:val="both"/>
-      </w:pPr>
-      <w:r>
-        <w:t>Descrição sumária do que ficou decidido e das tarefas seguintes.</w:t>
-      </w:r>
-    </w:p>
-    <w:p>
-      <w:pPr>
-        <w:pStyle w:val="Corpodetexto"/>
-        <w:spacing w:before="120"/>
-        <w:ind w:right="578"/>
-        <w:jc w:val="both"/>
-      </w:pPr>
-    </w:p>
-    <w:p>
-      <w:pPr>
-        <w:pStyle w:val="Corpodetexto"/>
-        <w:spacing w:before="120"/>
-        <w:ind w:right="578"/>
-        <w:jc w:val="both"/>
-      </w:pPr>
-    </w:p>
-    <w:p>
-      <w:pPr>
-        <w:pStyle w:val="Corpodetexto"/>
-        <w:spacing w:before="120"/>
-        <w:ind w:right="578"/>
-        <w:jc w:val="both"/>
       </w:pPr>
     </w:p>
     <w:p>
@@ -930,7 +894,7 @@
     <w:p>
       <w:pPr>
         <w:spacing w:after="0"/>
-        <w:ind w:right="578"/>
+        <w:ind w:left="720" w:right="578"/>
         <w:jc w:val="center"/>
         <w:rPr>
           <w:b/>
@@ -1140,8 +1104,7 @@
               <w:ind w:right="578"/>
             </w:pPr>
             <w:r>
-              <w:lastRenderedPageBreak/>
-              <w:t>Outros</w:t>
+              <w:t>Web Developer</w:t>
             </w:r>
           </w:p>
         </w:tc>
@@ -1172,35 +1135,9 @@
               <w:spacing w:before="20" w:after="20" w:line="240" w:lineRule="auto"/>
               <w:ind w:right="578"/>
             </w:pPr>
-          </w:p>
-        </w:tc>
-        <w:tc>
-          <w:tcPr>
-            <w:tcW w:w="3894" w:type="dxa"/>
-          </w:tcPr>
-          <w:p>
-            <w:pPr>
-              <w:spacing w:before="20" w:after="20" w:line="240" w:lineRule="auto"/>
-              <w:ind w:right="578"/>
-            </w:pPr>
-          </w:p>
-        </w:tc>
-      </w:tr>
-      <w:tr>
-        <w:trPr>
-          <w:trHeight w:hRule="exact" w:val="454"/>
-          <w:jc w:val="center"/>
-        </w:trPr>
-        <w:tc>
-          <w:tcPr>
-            <w:tcW w:w="3869" w:type="dxa"/>
-            <w:vAlign w:val="center"/>
-          </w:tcPr>
-          <w:p>
-            <w:pPr>
-              <w:spacing w:before="20" w:after="20" w:line="240" w:lineRule="auto"/>
-              <w:ind w:right="578"/>
-            </w:pPr>
+            <w:r>
+              <w:t>Web Developer</w:t>
+            </w:r>
           </w:p>
         </w:tc>
         <w:tc>
@@ -1554,7 +1491,7 @@
             </wp:anchor>
           </w:drawing>
         </mc:Choice>
-        <mc:Fallback xmlns:mv="urn:schemas-microsoft-com:mac:vml" xmlns:mo="http://schemas.microsoft.com/office/mac/office/2008/main">
+        <mc:Fallback xmlns:mo="http://schemas.microsoft.com/office/mac/office/2008/main" xmlns:mv="urn:schemas-microsoft-com:mac:vml">
           <w:pict>
             <v:group w14:anchorId="361697FB" id="Group 9" o:spid="_x0000_s1026" style="position:absolute;margin-left:195.95pt;margin-top:2.5pt;width:79.25pt;height:23.25pt;z-index:251658240" coordsize="3704095,1087341" o:gfxdata="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">
               <v:shapetype id="_x0000_t75" coordsize="21600,21600" o:spt="75" o:preferrelative="t" path="m@4@5l@4@11@9@11@9@5xe" filled="f" stroked="f">
@@ -3231,6 +3168,7 @@
     <w:lsdException w:name="Strong" w:qFormat="1"/>
     <w:lsdException w:name="Emphasis" w:qFormat="1"/>
     <w:lsdException w:name="HTML Preformatted" w:semiHidden="1" w:unhideWhenUsed="1"/>
+    <w:lsdException w:name="Normal Table" w:semiHidden="1" w:unhideWhenUsed="1"/>
     <w:lsdException w:name="No List" w:semiHidden="1" w:unhideWhenUsed="1"/>
     <w:lsdException w:name="Outline List 1" w:semiHidden="1" w:unhideWhenUsed="1"/>
     <w:lsdException w:name="Outline List 2" w:semiHidden="1" w:unhideWhenUsed="1"/>
@@ -3273,8 +3211,10 @@
     <w:lsdException w:name="Table Elegant" w:semiHidden="1" w:unhideWhenUsed="1"/>
     <w:lsdException w:name="Table Professional" w:semiHidden="1" w:unhideWhenUsed="1"/>
     <w:lsdException w:name="Table Subtle 1" w:semiHidden="1" w:unhideWhenUsed="1"/>
+    <w:lsdException w:name="Table Subtle 2" w:semiHidden="1" w:unhideWhenUsed="1"/>
     <w:lsdException w:name="Table Web 1" w:semiHidden="1" w:unhideWhenUsed="1"/>
     <w:lsdException w:name="Table Web 2" w:semiHidden="1" w:unhideWhenUsed="1"/>
+    <w:lsdException w:name="Table Web 3" w:semiHidden="1" w:unhideWhenUsed="1"/>
     <w:lsdException w:name="Table Theme" w:semiHidden="1" w:unhideWhenUsed="1"/>
     <w:lsdException w:name="Placeholder Text" w:semiHidden="1" w:uiPriority="99"/>
     <w:lsdException w:name="No Spacing" w:uiPriority="1" w:qFormat="1"/>
@@ -4158,7 +4098,7 @@
 </file>
 
 <file path=customXml/itemProps1.xml><?xml version="1.0" encoding="utf-8"?>
-<ds:datastoreItem xmlns:ds="http://schemas.openxmlformats.org/officeDocument/2006/customXml" ds:itemID="{59904D13-3BEA-4ACB-B1C2-4D09B59FDCFD}">
+<ds:datastoreItem xmlns:ds="http://schemas.openxmlformats.org/officeDocument/2006/customXml" ds:itemID="{C53263DA-F754-4C93-A18A-FB0C9865A783}">
   <ds:schemaRefs>
     <ds:schemaRef ds:uri="http://schemas.openxmlformats.org/officeDocument/2006/bibliography"/>
   </ds:schemaRefs>

</xml_diff>